<commit_message>
Color change to Random results graph for better printing contrast.
Some edits to report.docx
</commit_message>
<xml_diff>
--- a/Report/report.docx
+++ b/Report/report.docx
@@ -1,6 +1,6 @@
 
 <file path=word/document.xml><?xml version="1.0" encoding="utf-8"?>
-<w:document xmlns:wpc="http://schemas.microsoft.com/office/word/2010/wordprocessingCanvas" xmlns:mo="http://schemas.microsoft.com/office/mac/office/2008/main" xmlns:mc="http://schemas.openxmlformats.org/markup-compatibility/2006" xmlns:mv="urn:schemas-microsoft-com:mac:vml" xmlns:o="urn:schemas-microsoft-com:office:office" xmlns:r="http://schemas.openxmlformats.org/officeDocument/2006/relationships" xmlns:m="http://schemas.openxmlformats.org/officeDocument/2006/math" xmlns:v="urn:schemas-microsoft-com:vml" xmlns:wp14="http://schemas.microsoft.com/office/word/2010/wordprocessingDrawing" xmlns:wp="http://schemas.openxmlformats.org/drawingml/2006/wordprocessingDrawing" xmlns:w10="urn:schemas-microsoft-com:office:word" xmlns:w="http://schemas.openxmlformats.org/wordprocessingml/2006/main" xmlns:w14="http://schemas.microsoft.com/office/word/2010/wordml" xmlns:wpg="http://schemas.microsoft.com/office/word/2010/wordprocessingGroup" xmlns:wpi="http://schemas.microsoft.com/office/word/2010/wordprocessingInk" xmlns:wne="http://schemas.microsoft.com/office/word/2006/wordml" xmlns:wps="http://schemas.microsoft.com/office/word/2010/wordprocessingShape" mc:Ignorable="w14 wp14">
+<w:document xmlns:wpc="http://schemas.microsoft.com/office/word/2010/wordprocessingCanvas" xmlns:mc="http://schemas.openxmlformats.org/markup-compatibility/2006" xmlns:o="urn:schemas-microsoft-com:office:office" xmlns:r="http://schemas.openxmlformats.org/officeDocument/2006/relationships" xmlns:m="http://schemas.openxmlformats.org/officeDocument/2006/math" xmlns:v="urn:schemas-microsoft-com:vml" xmlns:wp14="http://schemas.microsoft.com/office/word/2010/wordprocessingDrawing" xmlns:wp="http://schemas.openxmlformats.org/drawingml/2006/wordprocessingDrawing" xmlns:w10="urn:schemas-microsoft-com:office:word" xmlns:w="http://schemas.openxmlformats.org/wordprocessingml/2006/main" xmlns:w14="http://schemas.microsoft.com/office/word/2010/wordml" xmlns:w15="http://schemas.microsoft.com/office/word/2012/wordml" xmlns:wpg="http://schemas.microsoft.com/office/word/2010/wordprocessingGroup" xmlns:wpi="http://schemas.microsoft.com/office/word/2010/wordprocessingInk" xmlns:wne="http://schemas.microsoft.com/office/word/2006/wordml" xmlns:wps="http://schemas.microsoft.com/office/word/2010/wordprocessingShape" mc:Ignorable="w14 w15 wp14">
   <w:body>
     <w:p>
       <w:pPr>
@@ -285,6 +285,19 @@
         <w:rPr>
           <w:b/>
         </w:rPr>
+        <w:br w:type="page"/>
+      </w:r>
+    </w:p>
+    <w:p>
+      <w:pPr>
+        <w:rPr>
+          <w:b/>
+        </w:rPr>
+      </w:pPr>
+      <w:r>
+        <w:rPr>
+          <w:b/>
+        </w:rPr>
         <w:lastRenderedPageBreak/>
         <w:t>Introduction</w:t>
       </w:r>
@@ -292,12 +305,12 @@
     <w:p/>
     <w:p>
       <w:r>
-        <w:t>To predict the blind taster quality score of a wine based on chemical tests, we collected</w:t>
-      </w:r>
-      <w:r>
-        <w:t xml:space="preserve"> “Wine Quality” data from UCI Machine Learning Repository, </w:t>
-      </w:r>
-      <w:hyperlink r:id="rId7" w:history="1">
+        <w:t>The goal of our project is to predict the blind taster quality score of a wine based on chemical tests, using the “Wine Quality” data from UCI Machine Learning Repository,</w:t>
+      </w:r>
+      <w:r>
+        <w:t xml:space="preserve"> </w:t>
+      </w:r>
+      <w:hyperlink r:id="rId6" w:history="1">
         <w:r>
           <w:rPr>
             <w:rStyle w:val="Hyperlink"/>
@@ -306,40 +319,37 @@
         </w:r>
       </w:hyperlink>
       <w:r>
-        <w:t xml:space="preserve">. There are twelve variables such as </w:t>
-      </w:r>
-      <w:r>
-        <w:t>fixed acidity, volatile acidity, citric acid, residual sugar, chlorides, free sulfur dioxide, total sulfur dioxide, density, ph, sulphates, alcohol</w:t>
-      </w:r>
-      <w:r>
-        <w:t xml:space="preserve">, and taster quality scale 0 to 10 in two datasets, </w:t>
-      </w:r>
-      <w:r>
-        <w:t xml:space="preserve">4898 </w:t>
-      </w:r>
-      <w:r>
-        <w:t>white and</w:t>
-      </w:r>
-      <w:r>
-        <w:t xml:space="preserve"> 1599</w:t>
-      </w:r>
-      <w:r>
-        <w:t xml:space="preserve"> red vinho verde wine </w:t>
-      </w:r>
-      <w:r>
-        <w:t>samples from Northern Po</w:t>
-      </w:r>
-      <w:r>
-        <w:t xml:space="preserve">rtugal. </w:t>
-      </w:r>
-      <w:r>
-        <w:t>The taster quality scale 0 indicates ‘very bad’ and 10 indica</w:t>
-      </w:r>
-      <w:r>
-        <w:t xml:space="preserve">te ‘very excellent’. </w:t>
-      </w:r>
-      <w:r>
-        <w:t>The response variable is the taster quality scale with eleven explanatory variables from various phytochemicals in wine. The median of taster quality in white (n = 2198) and red wine (n = 681) is between 5 and 6</w:t>
+        <w:t xml:space="preserve">. </w:t>
+      </w:r>
+      <w:r>
+        <w:t xml:space="preserve">The response variable is the taster quality scale with eleven explanatory variables from various phytochemicals in wine. The explanatory variables </w:t>
+      </w:r>
+      <w:r>
+        <w:t>include</w:t>
+      </w:r>
+      <w:r>
+        <w:t>: fixed acidity, volatile acidity, citric acid, residual sugar, chlorides, free sulfur dioxide, total sulfur dioxide, density, ph, sulphates, and alcohol. There are two datasets, 4898 white and 1599 red vinho verde wine samples from Northern Portugal, we concentrated on the white wine data.</w:t>
+      </w:r>
+      <w:r>
+        <w:t xml:space="preserve"> {{NOTE: We can probably cut down/out}} the list of variables.</w:t>
+      </w:r>
+    </w:p>
+    <w:p/>
+    <w:p>
+      <w:r>
+        <w:t xml:space="preserve">The taster quality is a discrete scale ranging from 0 to 10, with 0 indicating </w:t>
+      </w:r>
+      <w:r>
+        <w:t xml:space="preserve">‘very bad’ and 10 </w:t>
+      </w:r>
+      <w:r>
+        <w:t>indicating</w:t>
+      </w:r>
+      <w:r>
+        <w:t xml:space="preserve"> ‘very excellent’. </w:t>
+      </w:r>
+      <w:r>
+        <w:t>The median of taster quality in white (n = 2198) and red wine (n = 681) is between 5 and 6</w:t>
       </w:r>
       <w:r>
         <w:t xml:space="preserve"> (Figure1</w:t>
@@ -362,6 +372,9 @@
       <w:r>
         <w:t xml:space="preserve">  </w:t>
       </w:r>
+      <w:r>
+        <w:t>{{?? re: last sentence}}</w:t>
+      </w:r>
     </w:p>
     <w:p/>
     <w:p>
@@ -380,18 +393,61 @@
     <w:p/>
     <w:p>
       <w:r>
-        <w:t>There are steps to obtain the finding, 1) Stratified sampling method 2) Principal component analysis 3) Ordinal regression.</w:t>
-      </w:r>
-    </w:p>
-    <w:p>
-      <w:r>
-        <w:t>First, we constructed training and testing set by using stratified the quality variables. 37.5% of items in strata were randomly selected to be in the testing set and remaining 62.5% were the training set. Secondly, principal comp</w:t>
+        <w:t>To start</w:t>
+      </w:r>
+      <w:r>
+        <w:t>, we constructed training and testing set by using stratified</w:t>
+      </w:r>
+      <w:r>
+        <w:t xml:space="preserve"> sampling with</w:t>
+      </w:r>
+      <w:r>
+        <w:t xml:space="preserve"> the quality variable</w:t>
+      </w:r>
+      <w:r>
+        <w:t xml:space="preserve"> defining the strata.</w:t>
+      </w:r>
+      <w:r>
+        <w:t xml:space="preserve"> 37.5% of items in </w:t>
+      </w:r>
+      <w:r>
+        <w:t xml:space="preserve">each </w:t>
+      </w:r>
+      <w:r>
+        <w:t xml:space="preserve">strata were randomly selected to be in the testing set and remaining 62.5% were the training set. </w:t>
+      </w:r>
+      <w:r>
+        <w:t>The same training &amp; testing sets were used for each analysis method.</w:t>
+      </w:r>
+    </w:p>
+    <w:p/>
+    <w:p>
+      <w:r>
+        <w:t>Secondly, principal comp</w:t>
       </w:r>
       <w:r>
         <w:t>onent analysis was conduct to find the scores of wine</w:t>
       </w:r>
       <w:r>
         <w:t xml:space="preserve">. Finally, ordinal regression is to predict the ordinal categorical dependent variable – scale with the explanatory variables. </w:t>
+      </w:r>
+      <w:r>
+        <w:t>{{can probably cut this paragraph}}</w:t>
+      </w:r>
+      <w:bookmarkStart w:id="0" w:name="_GoBack"/>
+      <w:bookmarkEnd w:id="0"/>
+    </w:p>
+    <w:p>
+      <w:pPr>
+        <w:rPr>
+          <w:u w:val="single"/>
+        </w:rPr>
+      </w:pPr>
+      <w:r>
+        <w:rPr>
+          <w:u w:val="single"/>
+        </w:rPr>
+        <w:t>Regression</w:t>
       </w:r>
     </w:p>
     <w:p>
@@ -402,7 +458,6 @@
         <w:adjustRightInd w:val="0"/>
         <w:rPr>
           <w:rFonts w:cs="Times"/>
-          <w:b/>
         </w:rPr>
       </w:pPr>
       <w:r>
@@ -1116,6 +1171,86 @@
         </w:rPr>
         <w:t xml:space="preserve">Selecting model is important to decide whether phytochemical variables effects or not. </w:t>
       </w:r>
+      <w:r>
+        <w:rPr>
+          <w:rFonts w:cs="Times"/>
+        </w:rPr>
+        <w:t xml:space="preserve"> {{NOTE: The math is probably too much detail for a 2-page paper. I think it's great to have for the draft, but it's something that we can cut for the final version.}}</w:t>
+      </w:r>
+    </w:p>
+    <w:p>
+      <w:pPr>
+        <w:widowControl w:val="0"/>
+        <w:autoSpaceDE w:val="0"/>
+        <w:autoSpaceDN w:val="0"/>
+        <w:adjustRightInd w:val="0"/>
+        <w:rPr>
+          <w:rFonts w:cs="Times"/>
+        </w:rPr>
+      </w:pPr>
+    </w:p>
+    <w:p>
+      <w:pPr>
+        <w:widowControl w:val="0"/>
+        <w:autoSpaceDE w:val="0"/>
+        <w:autoSpaceDN w:val="0"/>
+        <w:adjustRightInd w:val="0"/>
+        <w:rPr>
+          <w:rFonts w:cs="Times"/>
+          <w:u w:val="single"/>
+        </w:rPr>
+      </w:pPr>
+      <w:r>
+        <w:rPr>
+          <w:rFonts w:cs="Times"/>
+          <w:u w:val="single"/>
+        </w:rPr>
+        <w:t>Classification</w:t>
+      </w:r>
+    </w:p>
+    <w:p>
+      <w:pPr>
+        <w:widowControl w:val="0"/>
+        <w:autoSpaceDE w:val="0"/>
+        <w:autoSpaceDN w:val="0"/>
+        <w:adjustRightInd w:val="0"/>
+        <w:rPr>
+          <w:rFonts w:cs="Times"/>
+        </w:rPr>
+      </w:pPr>
+    </w:p>
+    <w:p>
+      <w:pPr>
+        <w:widowControl w:val="0"/>
+        <w:autoSpaceDE w:val="0"/>
+        <w:autoSpaceDN w:val="0"/>
+        <w:adjustRightInd w:val="0"/>
+        <w:rPr>
+          <w:rFonts w:cs="Times"/>
+          <w:b/>
+          <w:u w:val="single"/>
+        </w:rPr>
+      </w:pPr>
+      <w:r>
+        <w:rPr>
+          <w:rFonts w:cs="Times"/>
+          <w:u w:val="single"/>
+        </w:rPr>
+        <w:t>Random Assignment</w:t>
+      </w:r>
+    </w:p>
+    <w:p>
+      <w:pPr>
+        <w:rPr>
+          <w:rFonts w:cs="Times"/>
+        </w:rPr>
+      </w:pPr>
+      <w:r>
+        <w:rPr>
+          <w:rFonts w:cs="Times"/>
+        </w:rPr>
+        <w:t xml:space="preserve">Since most of the wines (75%) were rated with a quality score of 5 or 6, our "baseline" prediction was the simple random assignment of each wine to one of those two categories. </w:t>
+      </w:r>
     </w:p>
     <w:p>
       <w:pPr>
@@ -1156,8 +1291,6 @@
         </w:rPr>
         <w:t>----will do it after our meeting tomorrow..</w:t>
       </w:r>
-      <w:bookmarkStart w:id="0" w:name="_GoBack"/>
-      <w:bookmarkEnd w:id="0"/>
     </w:p>
     <w:p>
       <w:pPr>
@@ -1194,13 +1327,13 @@
           <w:numId w:val="2"/>
         </w:numPr>
         <w:rPr>
-          <w:rFonts w:eastAsia="바탕" w:cs="바탕"/>
+          <w:rFonts w:eastAsia="Batang" w:cs="Batang"/>
           <w:lang w:eastAsia="ko-KR"/>
         </w:rPr>
       </w:pPr>
       <w:r>
         <w:rPr>
-          <w:rFonts w:eastAsia="바탕" w:cs="바탕"/>
+          <w:rFonts w:eastAsia="Batang" w:cs="Batang"/>
           <w:lang w:eastAsia="ko-KR"/>
         </w:rPr>
         <w:t>multicollinearity</w:t>
@@ -1214,20 +1347,20 @@
           <w:numId w:val="2"/>
         </w:numPr>
         <w:rPr>
-          <w:rFonts w:eastAsia="바탕" w:cs="바탕"/>
+          <w:rFonts w:eastAsia="Batang" w:cs="Batang"/>
           <w:lang w:eastAsia="ko-KR"/>
         </w:rPr>
       </w:pPr>
       <w:r>
         <w:rPr>
-          <w:rFonts w:eastAsia="바탕" w:cs="바탕"/>
+          <w:rFonts w:eastAsia="Batang" w:cs="Batang"/>
           <w:lang w:eastAsia="ko-KR"/>
         </w:rPr>
         <w:t>High</w:t>
       </w:r>
       <w:r>
         <w:rPr>
-          <w:rFonts w:eastAsia="바탕" w:cs="바탕"/>
+          <w:rFonts w:eastAsia="Batang" w:cs="Batang"/>
           <w:lang w:eastAsia="ko-KR"/>
         </w:rPr>
         <w:t xml:space="preserve"> variation </w:t>
@@ -1236,7 +1369,7 @@
     <w:p>
       <w:pPr>
         <w:rPr>
-          <w:rFonts w:eastAsia="바탕" w:cs="바탕"/>
+          <w:rFonts w:eastAsia="Batang" w:cs="Batang"/>
           <w:lang w:eastAsia="ko-KR"/>
         </w:rPr>
       </w:pPr>
@@ -1244,7 +1377,7 @@
     <w:p>
       <w:pPr>
         <w:rPr>
-          <w:rFonts w:ascii="바탕" w:eastAsia="바탕" w:hAnsi="바탕" w:cs="바탕" w:hint="eastAsia"/>
+          <w:rFonts w:ascii="Batang" w:eastAsia="Batang" w:hAnsi="Batang" w:cs="Batang"/>
           <w:lang w:eastAsia="ko-KR"/>
         </w:rPr>
       </w:pPr>
@@ -1252,7 +1385,7 @@
     <w:p>
       <w:pPr>
         <w:rPr>
-          <w:rFonts w:ascii="바탕" w:eastAsia="바탕" w:hAnsi="바탕" w:cs="바탕" w:hint="eastAsia"/>
+          <w:rFonts w:ascii="Batang" w:eastAsia="Batang" w:hAnsi="Batang" w:cs="Batang"/>
           <w:lang w:eastAsia="ko-KR"/>
         </w:rPr>
       </w:pPr>
@@ -1260,7 +1393,7 @@
     <w:p>
       <w:pPr>
         <w:rPr>
-          <w:rFonts w:ascii="바탕" w:eastAsia="바탕" w:hAnsi="바탕" w:cs="바탕" w:hint="eastAsia"/>
+          <w:rFonts w:ascii="Batang" w:eastAsia="Batang" w:hAnsi="Batang" w:cs="Batang"/>
           <w:lang w:eastAsia="ko-KR"/>
         </w:rPr>
       </w:pPr>
@@ -1268,7 +1401,7 @@
     <w:p>
       <w:pPr>
         <w:rPr>
-          <w:rFonts w:ascii="바탕" w:eastAsia="바탕" w:hAnsi="바탕" w:cs="바탕" w:hint="eastAsia"/>
+          <w:rFonts w:ascii="Batang" w:eastAsia="Batang" w:hAnsi="Batang" w:cs="Batang"/>
           <w:lang w:eastAsia="ko-KR"/>
         </w:rPr>
       </w:pPr>
@@ -1291,7 +1424,7 @@
       <w:r>
         <w:t xml:space="preserve">Ordinal Regression. Retrieved May 27, 2014 from </w:t>
       </w:r>
-      <w:hyperlink r:id="rId8" w:history="1">
+      <w:hyperlink r:id="rId7" w:history="1">
         <w:r>
           <w:rPr>
             <w:rStyle w:val="Hyperlink"/>
@@ -1313,7 +1446,7 @@
       </w:r>
     </w:p>
     <w:p>
-      <w:hyperlink r:id="rId9" w:history="1">
+      <w:hyperlink r:id="rId8" w:history="1">
         <w:r>
           <w:rPr>
             <w:rStyle w:val="Hyperlink"/>
@@ -1406,7 +1539,7 @@
                     </pic:cNvPicPr>
                   </pic:nvPicPr>
                   <pic:blipFill>
-                    <a:blip r:embed="rId10">
+                    <a:blip r:embed="rId9">
                       <a:extLst>
                         <a:ext uri="{28A0092B-C50C-407E-A947-70E740481C1C}">
                           <a14:useLocalDpi xmlns:a14="http://schemas.microsoft.com/office/drawing/2010/main" val="0"/>
@@ -1457,6 +1590,12 @@
         </w:rPr>
         <w:t>-------------will add red wine histogram later</w:t>
       </w:r>
+      <w:r>
+        <w:rPr>
+          <w:b/>
+        </w:rPr>
+        <w:t xml:space="preserve"> {{ probably don't need it, since we didn't analyze red wine}}</w:t>
+      </w:r>
     </w:p>
     <w:p>
       <w:pPr>
@@ -1572,6 +1711,7 @@
         <w:rPr>
           <w:b/>
           <w:noProof/>
+          <w:lang w:eastAsia="en-US"/>
         </w:rPr>
         <w:drawing>
           <wp:inline distT="0" distB="0" distL="0" distR="0" wp14:anchorId="64993953" wp14:editId="65391D8F">
@@ -1591,7 +1731,7 @@
                     </pic:cNvPicPr>
                   </pic:nvPicPr>
                   <pic:blipFill>
-                    <a:blip r:embed="rId11"/>
+                    <a:blip r:embed="rId10"/>
                     <a:srcRect/>
                     <a:stretch>
                       <a:fillRect/>
@@ -1629,15 +1769,16 @@
     </w:p>
     <w:sectPr>
       <w:pgSz w:w="12240" w:h="15840"/>
-      <w:pgMar w:top="1440" w:right="1800" w:bottom="1440" w:left="1800" w:header="720" w:footer="720" w:gutter="0"/>
+      <w:pgMar w:top="1080" w:right="1080" w:bottom="1080" w:left="1080" w:header="720" w:footer="720" w:gutter="0"/>
       <w:cols w:space="720"/>
+      <w:docGrid w:linePitch="326"/>
     </w:sectPr>
   </w:body>
 </w:document>
 </file>
 
 <file path=word/numbering.xml><?xml version="1.0" encoding="utf-8"?>
-<w:numbering xmlns:wpc="http://schemas.microsoft.com/office/word/2010/wordprocessingCanvas" xmlns:mo="http://schemas.microsoft.com/office/mac/office/2008/main" xmlns:mc="http://schemas.openxmlformats.org/markup-compatibility/2006" xmlns:mv="urn:schemas-microsoft-com:mac:vml" xmlns:o="urn:schemas-microsoft-com:office:office" xmlns:r="http://schemas.openxmlformats.org/officeDocument/2006/relationships" xmlns:m="http://schemas.openxmlformats.org/officeDocument/2006/math" xmlns:v="urn:schemas-microsoft-com:vml" xmlns:wp14="http://schemas.microsoft.com/office/word/2010/wordprocessingDrawing" xmlns:wp="http://schemas.openxmlformats.org/drawingml/2006/wordprocessingDrawing" xmlns:w10="urn:schemas-microsoft-com:office:word" xmlns:w="http://schemas.openxmlformats.org/wordprocessingml/2006/main" xmlns:w14="http://schemas.microsoft.com/office/word/2010/wordml" xmlns:wpg="http://schemas.microsoft.com/office/word/2010/wordprocessingGroup" xmlns:wpi="http://schemas.microsoft.com/office/word/2010/wordprocessingInk" xmlns:wne="http://schemas.microsoft.com/office/word/2006/wordml" xmlns:wps="http://schemas.microsoft.com/office/word/2010/wordprocessingShape" mc:Ignorable="w14 wp14">
+<w:numbering xmlns:wpc="http://schemas.microsoft.com/office/word/2010/wordprocessingCanvas" xmlns:mc="http://schemas.openxmlformats.org/markup-compatibility/2006" xmlns:o="urn:schemas-microsoft-com:office:office" xmlns:r="http://schemas.openxmlformats.org/officeDocument/2006/relationships" xmlns:m="http://schemas.openxmlformats.org/officeDocument/2006/math" xmlns:v="urn:schemas-microsoft-com:vml" xmlns:wp14="http://schemas.microsoft.com/office/word/2010/wordprocessingDrawing" xmlns:wp="http://schemas.openxmlformats.org/drawingml/2006/wordprocessingDrawing" xmlns:w10="urn:schemas-microsoft-com:office:word" xmlns:w="http://schemas.openxmlformats.org/wordprocessingml/2006/main" xmlns:w14="http://schemas.microsoft.com/office/word/2010/wordml" xmlns:w15="http://schemas.microsoft.com/office/word/2012/wordml" xmlns:wpg="http://schemas.microsoft.com/office/word/2010/wordprocessingGroup" xmlns:wpi="http://schemas.microsoft.com/office/word/2010/wordprocessingInk" xmlns:wne="http://schemas.microsoft.com/office/word/2006/wordml" xmlns:wps="http://schemas.microsoft.com/office/word/2010/wordprocessingShape" mc:Ignorable="w14 w15 wp14">
   <w:abstractNum w:abstractNumId="0">
     <w:nsid w:val="4E5E216B"/>
     <w:multiLevelType w:val="hybridMultilevel"/>
@@ -1874,7 +2015,7 @@
 </file>
 
 <file path=word/styles.xml><?xml version="1.0" encoding="utf-8"?>
-<w:styles xmlns:mc="http://schemas.openxmlformats.org/markup-compatibility/2006" xmlns:r="http://schemas.openxmlformats.org/officeDocument/2006/relationships" xmlns:w="http://schemas.openxmlformats.org/wordprocessingml/2006/main" xmlns:w14="http://schemas.microsoft.com/office/word/2010/wordml" mc:Ignorable="w14">
+<w:styles xmlns:mc="http://schemas.openxmlformats.org/markup-compatibility/2006" xmlns:r="http://schemas.openxmlformats.org/officeDocument/2006/relationships" xmlns:w="http://schemas.openxmlformats.org/wordprocessingml/2006/main" xmlns:w14="http://schemas.microsoft.com/office/word/2010/wordml" xmlns:w15="http://schemas.microsoft.com/office/word/2012/wordml" mc:Ignorable="w14 w15">
   <w:docDefaults>
     <w:rPrDefault>
       <w:rPr>
@@ -1886,389 +2027,369 @@
     </w:rPrDefault>
     <w:pPrDefault/>
   </w:docDefaults>
-  <w:latentStyles w:defLockedState="0" w:defUIPriority="99" w:defSemiHidden="1" w:defUnhideWhenUsed="1" w:defQFormat="0" w:count="276">
-    <w:lsdException w:name="Normal" w:semiHidden="0" w:uiPriority="0" w:unhideWhenUsed="0" w:qFormat="1"/>
-    <w:lsdException w:name="heading 1" w:semiHidden="0" w:uiPriority="9" w:unhideWhenUsed="0" w:qFormat="1"/>
-    <w:lsdException w:name="heading 2" w:uiPriority="9" w:qFormat="1"/>
-    <w:lsdException w:name="heading 3" w:uiPriority="9" w:qFormat="1"/>
-    <w:lsdException w:name="heading 4" w:uiPriority="9" w:qFormat="1"/>
-    <w:lsdException w:name="heading 5" w:uiPriority="9" w:qFormat="1"/>
-    <w:lsdException w:name="heading 6" w:uiPriority="9" w:qFormat="1"/>
-    <w:lsdException w:name="heading 7" w:uiPriority="9" w:qFormat="1"/>
-    <w:lsdException w:name="heading 8" w:uiPriority="9" w:qFormat="1"/>
-    <w:lsdException w:name="heading 9" w:uiPriority="9" w:qFormat="1"/>
-    <w:lsdException w:name="toc 1" w:uiPriority="39"/>
-    <w:lsdException w:name="toc 2" w:uiPriority="39"/>
-    <w:lsdException w:name="toc 3" w:uiPriority="39"/>
-    <w:lsdException w:name="toc 4" w:uiPriority="39"/>
-    <w:lsdException w:name="toc 5" w:uiPriority="39"/>
-    <w:lsdException w:name="toc 6" w:uiPriority="39"/>
-    <w:lsdException w:name="toc 7" w:uiPriority="39"/>
-    <w:lsdException w:name="toc 8" w:uiPriority="39"/>
-    <w:lsdException w:name="toc 9" w:uiPriority="39"/>
-    <w:lsdException w:name="caption" w:uiPriority="35" w:qFormat="1"/>
-    <w:lsdException w:name="Title" w:semiHidden="0" w:uiPriority="10" w:unhideWhenUsed="0" w:qFormat="1"/>
-    <w:lsdException w:name="Default Paragraph Font" w:uiPriority="1"/>
-    <w:lsdException w:name="Subtitle" w:semiHidden="0" w:uiPriority="11" w:unhideWhenUsed="0" w:qFormat="1"/>
-    <w:lsdException w:name="Strong" w:semiHidden="0" w:uiPriority="22" w:unhideWhenUsed="0" w:qFormat="1"/>
-    <w:lsdException w:name="Emphasis" w:semiHidden="0" w:uiPriority="20" w:unhideWhenUsed="0" w:qFormat="1"/>
-    <w:lsdException w:name="Table Grid" w:semiHidden="0" w:uiPriority="59" w:unhideWhenUsed="0"/>
-    <w:lsdException w:name="Placeholder Text" w:unhideWhenUsed="0"/>
-    <w:lsdException w:name="No Spacing" w:uiPriority="1" w:unhideWhenUsed="0" w:qFormat="1"/>
-    <w:lsdException w:name="Light Shading" w:semiHidden="0" w:uiPriority="60" w:unhideWhenUsed="0"/>
-    <w:lsdException w:name="Light List" w:semiHidden="0" w:uiPriority="61" w:unhideWhenUsed="0"/>
-    <w:lsdException w:name="Light Grid" w:semiHidden="0" w:uiPriority="62" w:unhideWhenUsed="0"/>
-    <w:lsdException w:name="Medium Shading 1" w:semiHidden="0" w:uiPriority="63" w:unhideWhenUsed="0"/>
-    <w:lsdException w:name="Medium Shading 2" w:semiHidden="0" w:uiPriority="64" w:unhideWhenUsed="0"/>
-    <w:lsdException w:name="Medium List 1" w:semiHidden="0" w:uiPriority="65" w:unhideWhenUsed="0"/>
-    <w:lsdException w:name="Medium List 2" w:semiHidden="0" w:uiPriority="66" w:unhideWhenUsed="0"/>
-    <w:lsdException w:name="Medium Grid 1" w:semiHidden="0" w:uiPriority="67" w:unhideWhenUsed="0"/>
-    <w:lsdException w:name="Medium Grid 2" w:semiHidden="0" w:uiPriority="68" w:unhideWhenUsed="0"/>
-    <w:lsdException w:name="Medium Grid 3" w:semiHidden="0" w:uiPriority="69" w:unhideWhenUsed="0"/>
-    <w:lsdException w:name="Dark List" w:semiHidden="0" w:uiPriority="70" w:unhideWhenUsed="0"/>
-    <w:lsdException w:name="Colorful Shading" w:semiHidden="0" w:uiPriority="71" w:unhideWhenUsed="0"/>
-    <w:lsdException w:name="Colorful List" w:semiHidden="0" w:uiPriority="72" w:unhideWhenUsed="0"/>
-    <w:lsdException w:name="Colorful Grid" w:semiHidden="0" w:uiPriority="73" w:unhideWhenUsed="0"/>
-    <w:lsdException w:name="Light Shading Accent 1" w:semiHidden="0" w:uiPriority="60" w:unhideWhenUsed="0"/>
-    <w:lsdException w:name="Light List Accent 1" w:semiHidden="0" w:uiPriority="61" w:unhideWhenUsed="0"/>
-    <w:lsdException w:name="Light Grid Accent 1" w:semiHidden="0" w:uiPriority="62" w:unhideWhenUsed="0"/>
-    <w:lsdException w:name="Medium Shading 1 Accent 1" w:semiHidden="0" w:uiPriority="63" w:unhideWhenUsed="0"/>
-    <w:lsdException w:name="Medium Shading 2 Accent 1" w:semiHidden="0" w:uiPriority="64" w:unhideWhenUsed="0"/>
-    <w:lsdException w:name="Medium List 1 Accent 1" w:semiHidden="0" w:uiPriority="65" w:unhideWhenUsed="0"/>
-    <w:lsdException w:name="Revision" w:unhideWhenUsed="0"/>
-    <w:lsdException w:name="List Paragraph" w:semiHidden="0" w:uiPriority="34" w:unhideWhenUsed="0" w:qFormat="1"/>
-    <w:lsdException w:name="Quote" w:semiHidden="0" w:uiPriority="29" w:unhideWhenUsed="0" w:qFormat="1"/>
-    <w:lsdException w:name="Intense Quote" w:semiHidden="0" w:uiPriority="30" w:unhideWhenUsed="0" w:qFormat="1"/>
-    <w:lsdException w:name="Medium List 2 Accent 1" w:semiHidden="0" w:uiPriority="66" w:unhideWhenUsed="0"/>
-    <w:lsdException w:name="Medium Grid 1 Accent 1" w:semiHidden="0" w:uiPriority="67" w:unhideWhenUsed="0"/>
-    <w:lsdException w:name="Medium Grid 2 Accent 1" w:semiHidden="0" w:uiPriority="68" w:unhideWhenUsed="0"/>
-    <w:lsdException w:name="Medium Grid 3 Accent 1" w:semiHidden="0" w:uiPriority="69" w:unhideWhenUsed="0"/>
-    <w:lsdException w:name="Dark List Accent 1" w:semiHidden="0" w:uiPriority="70" w:unhideWhenUsed="0"/>
-    <w:lsdException w:name="Colorful Shading Accent 1" w:semiHidden="0" w:uiPriority="71" w:unhideWhenUsed="0"/>
-    <w:lsdException w:name="Colorful List Accent 1" w:semiHidden="0" w:uiPriority="72" w:unhideWhenUsed="0"/>
-    <w:lsdException w:name="Colorful Grid Accent 1" w:semiHidden="0" w:uiPriority="73" w:unhideWhenUsed="0"/>
-    <w:lsdException w:name="Light Shading Accent 2" w:semiHidden="0" w:uiPriority="60" w:unhideWhenUsed="0"/>
-    <w:lsdException w:name="Light List Accent 2" w:semiHidden="0" w:uiPriority="61" w:unhideWhenUsed="0"/>
-    <w:lsdException w:name="Light Grid Accent 2" w:semiHidden="0" w:uiPriority="62" w:unhideWhenUsed="0"/>
-    <w:lsdException w:name="Medium Shading 1 Accent 2" w:semiHidden="0" w:uiPriority="63" w:unhideWhenUsed="0"/>
-    <w:lsdException w:name="Medium Shading 2 Accent 2" w:semiHidden="0" w:uiPriority="64" w:unhideWhenUsed="0"/>
-    <w:lsdException w:name="Medium List 1 Accent 2" w:semiHidden="0" w:uiPriority="65" w:unhideWhenUsed="0"/>
-    <w:lsdException w:name="Medium List 2 Accent 2" w:semiHidden="0" w:uiPriority="66" w:unhideWhenUsed="0"/>
-    <w:lsdException w:name="Medium Grid 1 Accent 2" w:semiHidden="0" w:uiPriority="67" w:unhideWhenUsed="0"/>
-    <w:lsdException w:name="Medium Grid 2 Accent 2" w:semiHidden="0" w:uiPriority="68" w:unhideWhenUsed="0"/>
-    <w:lsdException w:name="Medium Grid 3 Accent 2" w:semiHidden="0" w:uiPriority="69" w:unhideWhenUsed="0"/>
-    <w:lsdException w:name="Dark List Accent 2" w:semiHidden="0" w:uiPriority="70" w:unhideWhenUsed="0"/>
-    <w:lsdException w:name="Colorful Shading Accent 2" w:semiHidden="0" w:uiPriority="71" w:unhideWhenUsed="0"/>
-    <w:lsdException w:name="Colorful List Accent 2" w:semiHidden="0" w:uiPriority="72" w:unhideWhenUsed="0"/>
-    <w:lsdException w:name="Colorful Grid Accent 2" w:semiHidden="0" w:uiPriority="73" w:unhideWhenUsed="0"/>
-    <w:lsdException w:name="Light Shading Accent 3" w:semiHidden="0" w:uiPriority="60" w:unhideWhenUsed="0"/>
-    <w:lsdException w:name="Light List Accent 3" w:semiHidden="0" w:uiPriority="61" w:unhideWhenUsed="0"/>
-    <w:lsdException w:name="Light Grid Accent 3" w:semiHidden="0" w:uiPriority="62" w:unhideWhenUsed="0"/>
-    <w:lsdException w:name="Medium Shading 1 Accent 3" w:semiHidden="0" w:uiPriority="63" w:unhideWhenUsed="0"/>
-    <w:lsdException w:name="Medium Shading 2 Accent 3" w:semiHidden="0" w:uiPriority="64" w:unhideWhenUsed="0"/>
-    <w:lsdException w:name="Medium List 1 Accent 3" w:semiHidden="0" w:uiPriority="65" w:unhideWhenUsed="0"/>
-    <w:lsdException w:name="Medium List 2 Accent 3" w:semiHidden="0" w:uiPriority="66" w:unhideWhenUsed="0"/>
-    <w:lsdException w:name="Medium Grid 1 Accent 3" w:semiHidden="0" w:uiPriority="67" w:unhideWhenUsed="0"/>
-    <w:lsdException w:name="Medium Grid 2 Accent 3" w:semiHidden="0" w:uiPriority="68" w:unhideWhenUsed="0"/>
-    <w:lsdException w:name="Medium Grid 3 Accent 3" w:semiHidden="0" w:uiPriority="69" w:unhideWhenUsed="0"/>
-    <w:lsdException w:name="Dark List Accent 3" w:semiHidden="0" w:uiPriority="70" w:unhideWhenUsed="0"/>
-    <w:lsdException w:name="Colorful Shading Accent 3" w:semiHidden="0" w:uiPriority="71" w:unhideWhenUsed="0"/>
-    <w:lsdException w:name="Colorful List Accent 3" w:semiHidden="0" w:uiPriority="72" w:unhideWhenUsed="0"/>
-    <w:lsdException w:name="Colorful Grid Accent 3" w:semiHidden="0" w:uiPriority="73" w:unhideWhenUsed="0"/>
-    <w:lsdException w:name="Light Shading Accent 4" w:semiHidden="0" w:uiPriority="60" w:unhideWhenUsed="0"/>
-    <w:lsdException w:name="Light List Accent 4" w:semiHidden="0" w:uiPriority="61" w:unhideWhenUsed="0"/>
-    <w:lsdException w:name="Light Grid Accent 4" w:semiHidden="0" w:uiPriority="62" w:unhideWhenUsed="0"/>
-    <w:lsdException w:name="Medium Shading 1 Accent 4" w:semiHidden="0" w:uiPriority="63" w:unhideWhenUsed="0"/>
-    <w:lsdException w:name="Medium Shading 2 Accent 4" w:semiHidden="0" w:uiPriority="64" w:unhideWhenUsed="0"/>
-    <w:lsdException w:name="Medium List 1 Accent 4" w:semiHidden="0" w:uiPriority="65" w:unhideWhenUsed="0"/>
-    <w:lsdException w:name="Medium List 2 Accent 4" w:semiHidden="0" w:uiPriority="66" w:unhideWhenUsed="0"/>
-    <w:lsdException w:name="Medium Grid 1 Accent 4" w:semiHidden="0" w:uiPriority="67" w:unhideWhenUsed="0"/>
-    <w:lsdException w:name="Medium Grid 2 Accent 4" w:semiHidden="0" w:uiPriority="68" w:unhideWhenUsed="0"/>
-    <w:lsdException w:name="Medium Grid 3 Accent 4" w:semiHidden="0" w:uiPriority="69" w:unhideWhenUsed="0"/>
-    <w:lsdException w:name="Dark List Accent 4" w:semiHidden="0" w:uiPriority="70" w:unhideWhenUsed="0"/>
-    <w:lsdException w:name="Colorful Shading Accent 4" w:semiHidden="0" w:uiPriority="71" w:unhideWhenUsed="0"/>
-    <w:lsdException w:name="Colorful List Accent 4" w:semiHidden="0" w:uiPriority="72" w:unhideWhenUsed="0"/>
-    <w:lsdException w:name="Colorful Grid Accent 4" w:semiHidden="0" w:uiPriority="73" w:unhideWhenUsed="0"/>
-    <w:lsdException w:name="Light Shading Accent 5" w:semiHidden="0" w:uiPriority="60" w:unhideWhenUsed="0"/>
-    <w:lsdException w:name="Light List Accent 5" w:semiHidden="0" w:uiPriority="61" w:unhideWhenUsed="0"/>
-    <w:lsdException w:name="Light Grid Accent 5" w:semiHidden="0" w:uiPriority="62" w:unhideWhenUsed="0"/>
-    <w:lsdException w:name="Medium Shading 1 Accent 5" w:semiHidden="0" w:uiPriority="63" w:unhideWhenUsed="0"/>
-    <w:lsdException w:name="Medium Shading 2 Accent 5" w:semiHidden="0" w:uiPriority="64" w:unhideWhenUsed="0"/>
-    <w:lsdException w:name="Medium List 1 Accent 5" w:semiHidden="0" w:uiPriority="65" w:unhideWhenUsed="0"/>
-    <w:lsdException w:name="Medium List 2 Accent 5" w:semiHidden="0" w:uiPriority="66" w:unhideWhenUsed="0"/>
-    <w:lsdException w:name="Medium Grid 1 Accent 5" w:semiHidden="0" w:uiPriority="67" w:unhideWhenUsed="0"/>
-    <w:lsdException w:name="Medium Grid 2 Accent 5" w:semiHidden="0" w:uiPriority="68" w:unhideWhenUsed="0"/>
-    <w:lsdException w:name="Medium Grid 3 Accent 5" w:semiHidden="0" w:uiPriority="69" w:unhideWhenUsed="0"/>
-    <w:lsdException w:name="Dark List Accent 5" w:semiHidden="0" w:uiPriority="70" w:unhideWhenUsed="0"/>
-    <w:lsdException w:name="Colorful Shading Accent 5" w:semiHidden="0" w:uiPriority="71" w:unhideWhenUsed="0"/>
-    <w:lsdException w:name="Colorful List Accent 5" w:semiHidden="0" w:uiPriority="72" w:unhideWhenUsed="0"/>
-    <w:lsdException w:name="Colorful Grid Accent 5" w:semiHidden="0" w:uiPriority="73" w:unhideWhenUsed="0"/>
-    <w:lsdException w:name="Light Shading Accent 6" w:semiHidden="0" w:uiPriority="60" w:unhideWhenUsed="0"/>
-    <w:lsdException w:name="Light List Accent 6" w:semiHidden="0" w:uiPriority="61" w:unhideWhenUsed="0"/>
-    <w:lsdException w:name="Light Grid Accent 6" w:semiHidden="0" w:uiPriority="62" w:unhideWhenUsed="0"/>
-    <w:lsdException w:name="Medium Shading 1 Accent 6" w:semiHidden="0" w:uiPriority="63" w:unhideWhenUsed="0"/>
-    <w:lsdException w:name="Medium Shading 2 Accent 6" w:semiHidden="0" w:uiPriority="64" w:unhideWhenUsed="0"/>
-    <w:lsdException w:name="Medium List 1 Accent 6" w:semiHidden="0" w:uiPriority="65" w:unhideWhenUsed="0"/>
-    <w:lsdException w:name="Medium List 2 Accent 6" w:semiHidden="0" w:uiPriority="66" w:unhideWhenUsed="0"/>
-    <w:lsdException w:name="Medium Grid 1 Accent 6" w:semiHidden="0" w:uiPriority="67" w:unhideWhenUsed="0"/>
-    <w:lsdException w:name="Medium Grid 2 Accent 6" w:semiHidden="0" w:uiPriority="68" w:unhideWhenUsed="0"/>
-    <w:lsdException w:name="Medium Grid 3 Accent 6" w:semiHidden="0" w:uiPriority="69" w:unhideWhenUsed="0"/>
-    <w:lsdException w:name="Dark List Accent 6" w:semiHidden="0" w:uiPriority="70" w:unhideWhenUsed="0"/>
-    <w:lsdException w:name="Colorful Shading Accent 6" w:semiHidden="0" w:uiPriority="71" w:unhideWhenUsed="0"/>
-    <w:lsdException w:name="Colorful List Accent 6" w:semiHidden="0" w:uiPriority="72" w:unhideWhenUsed="0"/>
-    <w:lsdException w:name="Colorful Grid Accent 6" w:semiHidden="0" w:uiPriority="73" w:unhideWhenUsed="0"/>
-    <w:lsdException w:name="Subtle Emphasis" w:semiHidden="0" w:uiPriority="19" w:unhideWhenUsed="0" w:qFormat="1"/>
-    <w:lsdException w:name="Intense Emphasis" w:semiHidden="0" w:uiPriority="21" w:unhideWhenUsed="0" w:qFormat="1"/>
-    <w:lsdException w:name="Subtle Reference" w:semiHidden="0" w:uiPriority="31" w:unhideWhenUsed="0" w:qFormat="1"/>
-    <w:lsdException w:name="Intense Reference" w:semiHidden="0" w:uiPriority="32" w:unhideWhenUsed="0" w:qFormat="1"/>
-    <w:lsdException w:name="Book Title" w:semiHidden="0" w:uiPriority="33" w:unhideWhenUsed="0" w:qFormat="1"/>
-    <w:lsdException w:name="Bibliography" w:uiPriority="37"/>
-    <w:lsdException w:name="TOC Heading" w:uiPriority="39" w:qFormat="1"/>
-  </w:latentStyles>
-  <w:style w:type="paragraph" w:default="1" w:styleId="Normal">
-    <w:name w:val="Normal"/>
-    <w:qFormat/>
-  </w:style>
-  <w:style w:type="character" w:default="1" w:styleId="DefaultParagraphFont">
-    <w:name w:val="Default Paragraph Font"/>
-    <w:uiPriority w:val="1"/>
-    <w:semiHidden/>
-    <w:unhideWhenUsed/>
-  </w:style>
-  <w:style w:type="table" w:default="1" w:styleId="TableNormal">
-    <w:name w:val="Normal Table"/>
-    <w:uiPriority w:val="99"/>
-    <w:semiHidden/>
-    <w:unhideWhenUsed/>
-    <w:tblPr>
-      <w:tblInd w:w="0" w:type="dxa"/>
-      <w:tblCellMar>
-        <w:top w:w="0" w:type="dxa"/>
-        <w:left w:w="108" w:type="dxa"/>
-        <w:bottom w:w="0" w:type="dxa"/>
-        <w:right w:w="108" w:type="dxa"/>
-      </w:tblCellMar>
-    </w:tblPr>
-  </w:style>
-  <w:style w:type="numbering" w:default="1" w:styleId="NoList">
-    <w:name w:val="No List"/>
-    <w:uiPriority w:val="99"/>
-    <w:semiHidden/>
-    <w:unhideWhenUsed/>
-  </w:style>
-  <w:style w:type="paragraph" w:styleId="ListParagraph">
-    <w:name w:val="List Paragraph"/>
-    <w:basedOn w:val="Normal"/>
-    <w:uiPriority w:val="34"/>
-    <w:qFormat/>
-    <w:rsid w:val="006019BF"/>
-    <w:pPr>
-      <w:ind w:left="720"/>
-      <w:contextualSpacing/>
-    </w:pPr>
-  </w:style>
-  <w:style w:type="paragraph" w:styleId="BalloonText">
-    <w:name w:val="Balloon Text"/>
-    <w:basedOn w:val="Normal"/>
-    <w:link w:val="BalloonTextChar"/>
-    <w:uiPriority w:val="99"/>
-    <w:semiHidden/>
-    <w:unhideWhenUsed/>
-    <w:rsid w:val="006019BF"/>
-    <w:rPr>
-      <w:rFonts w:ascii="Lucida Grande" w:hAnsi="Lucida Grande" w:cs="Lucida Grande"/>
-      <w:sz w:val="18"/>
-      <w:szCs w:val="18"/>
-    </w:rPr>
-  </w:style>
-  <w:style w:type="character" w:customStyle="1" w:styleId="BalloonTextChar">
-    <w:name w:val="Balloon Text Char"/>
-    <w:basedOn w:val="DefaultParagraphFont"/>
-    <w:link w:val="BalloonText"/>
-    <w:uiPriority w:val="99"/>
-    <w:semiHidden/>
-    <w:rsid w:val="006019BF"/>
-    <w:rPr>
-      <w:rFonts w:ascii="Lucida Grande" w:hAnsi="Lucida Grande" w:cs="Lucida Grande"/>
-      <w:sz w:val="18"/>
-      <w:szCs w:val="18"/>
-    </w:rPr>
-  </w:style>
-  <w:style w:type="character" w:styleId="Hyperlink">
-    <w:name w:val="Hyperlink"/>
-    <w:basedOn w:val="DefaultParagraphFont"/>
-    <w:uiPriority w:val="99"/>
-    <w:unhideWhenUsed/>
-    <w:rsid w:val="00994368"/>
-    <w:rPr>
-      <w:color w:val="0000FF" w:themeColor="hyperlink"/>
-      <w:u w:val="single"/>
-    </w:rPr>
-  </w:style>
-  <w:style w:type="character" w:styleId="PlaceholderText">
-    <w:name w:val="Placeholder Text"/>
-    <w:basedOn w:val="DefaultParagraphFont"/>
-    <w:uiPriority w:val="99"/>
-    <w:semiHidden/>
-    <w:rsid w:val="00FD1EE9"/>
-    <w:rPr>
-      <w:color w:val="808080"/>
-    </w:rPr>
-  </w:style>
-</w:styles>
-</file>
-
-<file path=word/stylesWithEffects.xml><?xml version="1.0" encoding="utf-8"?>
-<w:styles xmlns:wpc="http://schemas.microsoft.com/office/word/2010/wordprocessingCanvas" xmlns:mo="http://schemas.microsoft.com/office/mac/office/2008/main" xmlns:mc="http://schemas.openxmlformats.org/markup-compatibility/2006" xmlns:mv="urn:schemas-microsoft-com:mac:vml" xmlns:o="urn:schemas-microsoft-com:office:office" xmlns:r="http://schemas.openxmlformats.org/officeDocument/2006/relationships" xmlns:m="http://schemas.openxmlformats.org/officeDocument/2006/math" xmlns:v="urn:schemas-microsoft-com:vml" xmlns:wp14="http://schemas.microsoft.com/office/word/2010/wordprocessingDrawing" xmlns:wp="http://schemas.openxmlformats.org/drawingml/2006/wordprocessingDrawing" xmlns:w10="urn:schemas-microsoft-com:office:word" xmlns:w="http://schemas.openxmlformats.org/wordprocessingml/2006/main" xmlns:w14="http://schemas.microsoft.com/office/word/2010/wordml" xmlns:wpg="http://schemas.microsoft.com/office/word/2010/wordprocessingGroup" xmlns:wpi="http://schemas.microsoft.com/office/word/2010/wordprocessingInk" xmlns:wne="http://schemas.microsoft.com/office/word/2006/wordml" xmlns:wps="http://schemas.microsoft.com/office/word/2010/wordprocessingShape" mc:Ignorable="w14 wp14">
-  <w:docDefaults>
-    <w:rPrDefault>
-      <w:rPr>
-        <w:rFonts w:asciiTheme="minorHAnsi" w:eastAsiaTheme="minorEastAsia" w:hAnsiTheme="minorHAnsi" w:cstheme="minorBidi"/>
-        <w:sz w:val="24"/>
-        <w:szCs w:val="24"/>
-        <w:lang w:val="en-US" w:eastAsia="ja-JP" w:bidi="ar-SA"/>
-      </w:rPr>
-    </w:rPrDefault>
-    <w:pPrDefault/>
-  </w:docDefaults>
-  <w:latentStyles w:defLockedState="0" w:defUIPriority="99" w:defSemiHidden="1" w:defUnhideWhenUsed="1" w:defQFormat="0" w:count="276">
-    <w:lsdException w:name="Normal" w:semiHidden="0" w:uiPriority="0" w:unhideWhenUsed="0" w:qFormat="1"/>
-    <w:lsdException w:name="heading 1" w:semiHidden="0" w:uiPriority="9" w:unhideWhenUsed="0" w:qFormat="1"/>
-    <w:lsdException w:name="heading 2" w:uiPriority="9" w:qFormat="1"/>
-    <w:lsdException w:name="heading 3" w:uiPriority="9" w:qFormat="1"/>
-    <w:lsdException w:name="heading 4" w:uiPriority="9" w:qFormat="1"/>
-    <w:lsdException w:name="heading 5" w:uiPriority="9" w:qFormat="1"/>
-    <w:lsdException w:name="heading 6" w:uiPriority="9" w:qFormat="1"/>
-    <w:lsdException w:name="heading 7" w:uiPriority="9" w:qFormat="1"/>
-    <w:lsdException w:name="heading 8" w:uiPriority="9" w:qFormat="1"/>
-    <w:lsdException w:name="heading 9" w:uiPriority="9" w:qFormat="1"/>
-    <w:lsdException w:name="toc 1" w:uiPriority="39"/>
-    <w:lsdException w:name="toc 2" w:uiPriority="39"/>
-    <w:lsdException w:name="toc 3" w:uiPriority="39"/>
-    <w:lsdException w:name="toc 4" w:uiPriority="39"/>
-    <w:lsdException w:name="toc 5" w:uiPriority="39"/>
-    <w:lsdException w:name="toc 6" w:uiPriority="39"/>
-    <w:lsdException w:name="toc 7" w:uiPriority="39"/>
-    <w:lsdException w:name="toc 8" w:uiPriority="39"/>
-    <w:lsdException w:name="toc 9" w:uiPriority="39"/>
-    <w:lsdException w:name="caption" w:uiPriority="35" w:qFormat="1"/>
-    <w:lsdException w:name="Title" w:semiHidden="0" w:uiPriority="10" w:unhideWhenUsed="0" w:qFormat="1"/>
-    <w:lsdException w:name="Default Paragraph Font" w:uiPriority="1"/>
-    <w:lsdException w:name="Subtitle" w:semiHidden="0" w:uiPriority="11" w:unhideWhenUsed="0" w:qFormat="1"/>
-    <w:lsdException w:name="Strong" w:semiHidden="0" w:uiPriority="22" w:unhideWhenUsed="0" w:qFormat="1"/>
-    <w:lsdException w:name="Emphasis" w:semiHidden="0" w:uiPriority="20" w:unhideWhenUsed="0" w:qFormat="1"/>
-    <w:lsdException w:name="Table Grid" w:semiHidden="0" w:uiPriority="59" w:unhideWhenUsed="0"/>
-    <w:lsdException w:name="Placeholder Text" w:unhideWhenUsed="0"/>
-    <w:lsdException w:name="No Spacing" w:uiPriority="1" w:unhideWhenUsed="0" w:qFormat="1"/>
-    <w:lsdException w:name="Light Shading" w:semiHidden="0" w:uiPriority="60" w:unhideWhenUsed="0"/>
-    <w:lsdException w:name="Light List" w:semiHidden="0" w:uiPriority="61" w:unhideWhenUsed="0"/>
-    <w:lsdException w:name="Light Grid" w:semiHidden="0" w:uiPriority="62" w:unhideWhenUsed="0"/>
-    <w:lsdException w:name="Medium Shading 1" w:semiHidden="0" w:uiPriority="63" w:unhideWhenUsed="0"/>
-    <w:lsdException w:name="Medium Shading 2" w:semiHidden="0" w:uiPriority="64" w:unhideWhenUsed="0"/>
-    <w:lsdException w:name="Medium List 1" w:semiHidden="0" w:uiPriority="65" w:unhideWhenUsed="0"/>
-    <w:lsdException w:name="Medium List 2" w:semiHidden="0" w:uiPriority="66" w:unhideWhenUsed="0"/>
-    <w:lsdException w:name="Medium Grid 1" w:semiHidden="0" w:uiPriority="67" w:unhideWhenUsed="0"/>
-    <w:lsdException w:name="Medium Grid 2" w:semiHidden="0" w:uiPriority="68" w:unhideWhenUsed="0"/>
-    <w:lsdException w:name="Medium Grid 3" w:semiHidden="0" w:uiPriority="69" w:unhideWhenUsed="0"/>
-    <w:lsdException w:name="Dark List" w:semiHidden="0" w:uiPriority="70" w:unhideWhenUsed="0"/>
-    <w:lsdException w:name="Colorful Shading" w:semiHidden="0" w:uiPriority="71" w:unhideWhenUsed="0"/>
-    <w:lsdException w:name="Colorful List" w:semiHidden="0" w:uiPriority="72" w:unhideWhenUsed="0"/>
-    <w:lsdException w:name="Colorful Grid" w:semiHidden="0" w:uiPriority="73" w:unhideWhenUsed="0"/>
-    <w:lsdException w:name="Light Shading Accent 1" w:semiHidden="0" w:uiPriority="60" w:unhideWhenUsed="0"/>
-    <w:lsdException w:name="Light List Accent 1" w:semiHidden="0" w:uiPriority="61" w:unhideWhenUsed="0"/>
-    <w:lsdException w:name="Light Grid Accent 1" w:semiHidden="0" w:uiPriority="62" w:unhideWhenUsed="0"/>
-    <w:lsdException w:name="Medium Shading 1 Accent 1" w:semiHidden="0" w:uiPriority="63" w:unhideWhenUsed="0"/>
-    <w:lsdException w:name="Medium Shading 2 Accent 1" w:semiHidden="0" w:uiPriority="64" w:unhideWhenUsed="0"/>
-    <w:lsdException w:name="Medium List 1 Accent 1" w:semiHidden="0" w:uiPriority="65" w:unhideWhenUsed="0"/>
-    <w:lsdException w:name="Revision" w:unhideWhenUsed="0"/>
-    <w:lsdException w:name="List Paragraph" w:semiHidden="0" w:uiPriority="34" w:unhideWhenUsed="0" w:qFormat="1"/>
-    <w:lsdException w:name="Quote" w:semiHidden="0" w:uiPriority="29" w:unhideWhenUsed="0" w:qFormat="1"/>
-    <w:lsdException w:name="Intense Quote" w:semiHidden="0" w:uiPriority="30" w:unhideWhenUsed="0" w:qFormat="1"/>
-    <w:lsdException w:name="Medium List 2 Accent 1" w:semiHidden="0" w:uiPriority="66" w:unhideWhenUsed="0"/>
-    <w:lsdException w:name="Medium Grid 1 Accent 1" w:semiHidden="0" w:uiPriority="67" w:unhideWhenUsed="0"/>
-    <w:lsdException w:name="Medium Grid 2 Accent 1" w:semiHidden="0" w:uiPriority="68" w:unhideWhenUsed="0"/>
-    <w:lsdException w:name="Medium Grid 3 Accent 1" w:semiHidden="0" w:uiPriority="69" w:unhideWhenUsed="0"/>
-    <w:lsdException w:name="Dark List Accent 1" w:semiHidden="0" w:uiPriority="70" w:unhideWhenUsed="0"/>
-    <w:lsdException w:name="Colorful Shading Accent 1" w:semiHidden="0" w:uiPriority="71" w:unhideWhenUsed="0"/>
-    <w:lsdException w:name="Colorful List Accent 1" w:semiHidden="0" w:uiPriority="72" w:unhideWhenUsed="0"/>
-    <w:lsdException w:name="Colorful Grid Accent 1" w:semiHidden="0" w:uiPriority="73" w:unhideWhenUsed="0"/>
-    <w:lsdException w:name="Light Shading Accent 2" w:semiHidden="0" w:uiPriority="60" w:unhideWhenUsed="0"/>
-    <w:lsdException w:name="Light List Accent 2" w:semiHidden="0" w:uiPriority="61" w:unhideWhenUsed="0"/>
-    <w:lsdException w:name="Light Grid Accent 2" w:semiHidden="0" w:uiPriority="62" w:unhideWhenUsed="0"/>
-    <w:lsdException w:name="Medium Shading 1 Accent 2" w:semiHidden="0" w:uiPriority="63" w:unhideWhenUsed="0"/>
-    <w:lsdException w:name="Medium Shading 2 Accent 2" w:semiHidden="0" w:uiPriority="64" w:unhideWhenUsed="0"/>
-    <w:lsdException w:name="Medium List 1 Accent 2" w:semiHidden="0" w:uiPriority="65" w:unhideWhenUsed="0"/>
-    <w:lsdException w:name="Medium List 2 Accent 2" w:semiHidden="0" w:uiPriority="66" w:unhideWhenUsed="0"/>
-    <w:lsdException w:name="Medium Grid 1 Accent 2" w:semiHidden="0" w:uiPriority="67" w:unhideWhenUsed="0"/>
-    <w:lsdException w:name="Medium Grid 2 Accent 2" w:semiHidden="0" w:uiPriority="68" w:unhideWhenUsed="0"/>
-    <w:lsdException w:name="Medium Grid 3 Accent 2" w:semiHidden="0" w:uiPriority="69" w:unhideWhenUsed="0"/>
-    <w:lsdException w:name="Dark List Accent 2" w:semiHidden="0" w:uiPriority="70" w:unhideWhenUsed="0"/>
-    <w:lsdException w:name="Colorful Shading Accent 2" w:semiHidden="0" w:uiPriority="71" w:unhideWhenUsed="0"/>
-    <w:lsdException w:name="Colorful List Accent 2" w:semiHidden="0" w:uiPriority="72" w:unhideWhenUsed="0"/>
-    <w:lsdException w:name="Colorful Grid Accent 2" w:semiHidden="0" w:uiPriority="73" w:unhideWhenUsed="0"/>
-    <w:lsdException w:name="Light Shading Accent 3" w:semiHidden="0" w:uiPriority="60" w:unhideWhenUsed="0"/>
-    <w:lsdException w:name="Light List Accent 3" w:semiHidden="0" w:uiPriority="61" w:unhideWhenUsed="0"/>
-    <w:lsdException w:name="Light Grid Accent 3" w:semiHidden="0" w:uiPriority="62" w:unhideWhenUsed="0"/>
-    <w:lsdException w:name="Medium Shading 1 Accent 3" w:semiHidden="0" w:uiPriority="63" w:unhideWhenUsed="0"/>
-    <w:lsdException w:name="Medium Shading 2 Accent 3" w:semiHidden="0" w:uiPriority="64" w:unhideWhenUsed="0"/>
-    <w:lsdException w:name="Medium List 1 Accent 3" w:semiHidden="0" w:uiPriority="65" w:unhideWhenUsed="0"/>
-    <w:lsdException w:name="Medium List 2 Accent 3" w:semiHidden="0" w:uiPriority="66" w:unhideWhenUsed="0"/>
-    <w:lsdException w:name="Medium Grid 1 Accent 3" w:semiHidden="0" w:uiPriority="67" w:unhideWhenUsed="0"/>
-    <w:lsdException w:name="Medium Grid 2 Accent 3" w:semiHidden="0" w:uiPriority="68" w:unhideWhenUsed="0"/>
-    <w:lsdException w:name="Medium Grid 3 Accent 3" w:semiHidden="0" w:uiPriority="69" w:unhideWhenUsed="0"/>
-    <w:lsdException w:name="Dark List Accent 3" w:semiHidden="0" w:uiPriority="70" w:unhideWhenUsed="0"/>
-    <w:lsdException w:name="Colorful Shading Accent 3" w:semiHidden="0" w:uiPriority="71" w:unhideWhenUsed="0"/>
-    <w:lsdException w:name="Colorful List Accent 3" w:semiHidden="0" w:uiPriority="72" w:unhideWhenUsed="0"/>
-    <w:lsdException w:name="Colorful Grid Accent 3" w:semiHidden="0" w:uiPriority="73" w:unhideWhenUsed="0"/>
-    <w:lsdException w:name="Light Shading Accent 4" w:semiHidden="0" w:uiPriority="60" w:unhideWhenUsed="0"/>
-    <w:lsdException w:name="Light List Accent 4" w:semiHidden="0" w:uiPriority="61" w:unhideWhenUsed="0"/>
-    <w:lsdException w:name="Light Grid Accent 4" w:semiHidden="0" w:uiPriority="62" w:unhideWhenUsed="0"/>
-    <w:lsdException w:name="Medium Shading 1 Accent 4" w:semiHidden="0" w:uiPriority="63" w:unhideWhenUsed="0"/>
-    <w:lsdException w:name="Medium Shading 2 Accent 4" w:semiHidden="0" w:uiPriority="64" w:unhideWhenUsed="0"/>
-    <w:lsdException w:name="Medium List 1 Accent 4" w:semiHidden="0" w:uiPriority="65" w:unhideWhenUsed="0"/>
-    <w:lsdException w:name="Medium List 2 Accent 4" w:semiHidden="0" w:uiPriority="66" w:unhideWhenUsed="0"/>
-    <w:lsdException w:name="Medium Grid 1 Accent 4" w:semiHidden="0" w:uiPriority="67" w:unhideWhenUsed="0"/>
-    <w:lsdException w:name="Medium Grid 2 Accent 4" w:semiHidden="0" w:uiPriority="68" w:unhideWhenUsed="0"/>
-    <w:lsdException w:name="Medium Grid 3 Accent 4" w:semiHidden="0" w:uiPriority="69" w:unhideWhenUsed="0"/>
-    <w:lsdException w:name="Dark List Accent 4" w:semiHidden="0" w:uiPriority="70" w:unhideWhenUsed="0"/>
-    <w:lsdException w:name="Colorful Shading Accent 4" w:semiHidden="0" w:uiPriority="71" w:unhideWhenUsed="0"/>
-    <w:lsdException w:name="Colorful List Accent 4" w:semiHidden="0" w:uiPriority="72" w:unhideWhenUsed="0"/>
-    <w:lsdException w:name="Colorful Grid Accent 4" w:semiHidden="0" w:uiPriority="73" w:unhideWhenUsed="0"/>
-    <w:lsdException w:name="Light Shading Accent 5" w:semiHidden="0" w:uiPriority="60" w:unhideWhenUsed="0"/>
-    <w:lsdException w:name="Light List Accent 5" w:semiHidden="0" w:uiPriority="61" w:unhideWhenUsed="0"/>
-    <w:lsdException w:name="Light Grid Accent 5" w:semiHidden="0" w:uiPriority="62" w:unhideWhenUsed="0"/>
-    <w:lsdException w:name="Medium Shading 1 Accent 5" w:semiHidden="0" w:uiPriority="63" w:unhideWhenUsed="0"/>
-    <w:lsdException w:name="Medium Shading 2 Accent 5" w:semiHidden="0" w:uiPriority="64" w:unhideWhenUsed="0"/>
-    <w:lsdException w:name="Medium List 1 Accent 5" w:semiHidden="0" w:uiPriority="65" w:unhideWhenUsed="0"/>
-    <w:lsdException w:name="Medium List 2 Accent 5" w:semiHidden="0" w:uiPriority="66" w:unhideWhenUsed="0"/>
-    <w:lsdException w:name="Medium Grid 1 Accent 5" w:semiHidden="0" w:uiPriority="67" w:unhideWhenUsed="0"/>
-    <w:lsdException w:name="Medium Grid 2 Accent 5" w:semiHidden="0" w:uiPriority="68" w:unhideWhenUsed="0"/>
-    <w:lsdException w:name="Medium Grid 3 Accent 5" w:semiHidden="0" w:uiPriority="69" w:unhideWhenUsed="0"/>
-    <w:lsdException w:name="Dark List Accent 5" w:semiHidden="0" w:uiPriority="70" w:unhideWhenUsed="0"/>
-    <w:lsdException w:name="Colorful Shading Accent 5" w:semiHidden="0" w:uiPriority="71" w:unhideWhenUsed="0"/>
-    <w:lsdException w:name="Colorful List Accent 5" w:semiHidden="0" w:uiPriority="72" w:unhideWhenUsed="0"/>
-    <w:lsdException w:name="Colorful Grid Accent 5" w:semiHidden="0" w:uiPriority="73" w:unhideWhenUsed="0"/>
-    <w:lsdException w:name="Light Shading Accent 6" w:semiHidden="0" w:uiPriority="60" w:unhideWhenUsed="0"/>
-    <w:lsdException w:name="Light List Accent 6" w:semiHidden="0" w:uiPriority="61" w:unhideWhenUsed="0"/>
-    <w:lsdException w:name="Light Grid Accent 6" w:semiHidden="0" w:uiPriority="62" w:unhideWhenUsed="0"/>
-    <w:lsdException w:name="Medium Shading 1 Accent 6" w:semiHidden="0" w:uiPriority="63" w:unhideWhenUsed="0"/>
-    <w:lsdException w:name="Medium Shading 2 Accent 6" w:semiHidden="0" w:uiPriority="64" w:unhideWhenUsed="0"/>
-    <w:lsdException w:name="Medium List 1 Accent 6" w:semiHidden="0" w:uiPriority="65" w:unhideWhenUsed="0"/>
-    <w:lsdException w:name="Medium List 2 Accent 6" w:semiHidden="0" w:uiPriority="66" w:unhideWhenUsed="0"/>
-    <w:lsdException w:name="Medium Grid 1 Accent 6" w:semiHidden="0" w:uiPriority="67" w:unhideWhenUsed="0"/>
-    <w:lsdException w:name="Medium Grid 2 Accent 6" w:semiHidden="0" w:uiPriority="68" w:unhideWhenUsed="0"/>
-    <w:lsdException w:name="Medium Grid 3 Accent 6" w:semiHidden="0" w:uiPriority="69" w:unhideWhenUsed="0"/>
-    <w:lsdException w:name="Dark List Accent 6" w:semiHidden="0" w:uiPriority="70" w:unhideWhenUsed="0"/>
-    <w:lsdException w:name="Colorful Shading Accent 6" w:semiHidden="0" w:uiPriority="71" w:unhideWhenUsed="0"/>
-    <w:lsdException w:name="Colorful List Accent 6" w:semiHidden="0" w:uiPriority="72" w:unhideWhenUsed="0"/>
-    <w:lsdException w:name="Colorful Grid Accent 6" w:semiHidden="0" w:uiPriority="73" w:unhideWhenUsed="0"/>
-    <w:lsdException w:name="Subtle Emphasis" w:semiHidden="0" w:uiPriority="19" w:unhideWhenUsed="0" w:qFormat="1"/>
-    <w:lsdException w:name="Intense Emphasis" w:semiHidden="0" w:uiPriority="21" w:unhideWhenUsed="0" w:qFormat="1"/>
-    <w:lsdException w:name="Subtle Reference" w:semiHidden="0" w:uiPriority="31" w:unhideWhenUsed="0" w:qFormat="1"/>
-    <w:lsdException w:name="Intense Reference" w:semiHidden="0" w:uiPriority="32" w:unhideWhenUsed="0" w:qFormat="1"/>
-    <w:lsdException w:name="Book Title" w:semiHidden="0" w:uiPriority="33" w:unhideWhenUsed="0" w:qFormat="1"/>
-    <w:lsdException w:name="Bibliography" w:uiPriority="37"/>
-    <w:lsdException w:name="TOC Heading" w:uiPriority="39" w:qFormat="1"/>
+  <w:latentStyles w:defLockedState="0" w:defUIPriority="99" w:defSemiHidden="0" w:defUnhideWhenUsed="0" w:defQFormat="0" w:count="371">
+    <w:lsdException w:name="Normal" w:uiPriority="0" w:qFormat="1"/>
+    <w:lsdException w:name="heading 1" w:uiPriority="9" w:qFormat="1"/>
+    <w:lsdException w:name="heading 2" w:semiHidden="1" w:uiPriority="9" w:unhideWhenUsed="1" w:qFormat="1"/>
+    <w:lsdException w:name="heading 3" w:semiHidden="1" w:uiPriority="9" w:unhideWhenUsed="1" w:qFormat="1"/>
+    <w:lsdException w:name="heading 4" w:semiHidden="1" w:uiPriority="9" w:unhideWhenUsed="1" w:qFormat="1"/>
+    <w:lsdException w:name="heading 5" w:semiHidden="1" w:uiPriority="9" w:unhideWhenUsed="1" w:qFormat="1"/>
+    <w:lsdException w:name="heading 6" w:semiHidden="1" w:uiPriority="9" w:unhideWhenUsed="1" w:qFormat="1"/>
+    <w:lsdException w:name="heading 7" w:semiHidden="1" w:uiPriority="9" w:unhideWhenUsed="1" w:qFormat="1"/>
+    <w:lsdException w:name="heading 8" w:semiHidden="1" w:uiPriority="9" w:unhideWhenUsed="1" w:qFormat="1"/>
+    <w:lsdException w:name="heading 9" w:semiHidden="1" w:uiPriority="9" w:unhideWhenUsed="1" w:qFormat="1"/>
+    <w:lsdException w:name="index 1" w:semiHidden="1" w:unhideWhenUsed="1"/>
+    <w:lsdException w:name="index 2" w:semiHidden="1" w:unhideWhenUsed="1"/>
+    <w:lsdException w:name="index 3" w:semiHidden="1" w:unhideWhenUsed="1"/>
+    <w:lsdException w:name="index 4" w:semiHidden="1" w:unhideWhenUsed="1"/>
+    <w:lsdException w:name="index 5" w:semiHidden="1" w:unhideWhenUsed="1"/>
+    <w:lsdException w:name="index 6" w:semiHidden="1" w:unhideWhenUsed="1"/>
+    <w:lsdException w:name="index 7" w:semiHidden="1" w:unhideWhenUsed="1"/>
+    <w:lsdException w:name="index 8" w:semiHidden="1" w:unhideWhenUsed="1"/>
+    <w:lsdException w:name="index 9" w:semiHidden="1" w:unhideWhenUsed="1"/>
+    <w:lsdException w:name="toc 1" w:semiHidden="1" w:uiPriority="39" w:unhideWhenUsed="1"/>
+    <w:lsdException w:name="toc 2" w:semiHidden="1" w:uiPriority="39" w:unhideWhenUsed="1"/>
+    <w:lsdException w:name="toc 3" w:semiHidden="1" w:uiPriority="39" w:unhideWhenUsed="1"/>
+    <w:lsdException w:name="toc 4" w:semiHidden="1" w:uiPriority="39" w:unhideWhenUsed="1"/>
+    <w:lsdException w:name="toc 5" w:semiHidden="1" w:uiPriority="39" w:unhideWhenUsed="1"/>
+    <w:lsdException w:name="toc 6" w:semiHidden="1" w:uiPriority="39" w:unhideWhenUsed="1"/>
+    <w:lsdException w:name="toc 7" w:semiHidden="1" w:uiPriority="39" w:unhideWhenUsed="1"/>
+    <w:lsdException w:name="toc 8" w:semiHidden="1" w:uiPriority="39" w:unhideWhenUsed="1"/>
+    <w:lsdException w:name="toc 9" w:semiHidden="1" w:uiPriority="39" w:unhideWhenUsed="1"/>
+    <w:lsdException w:name="Normal Indent" w:semiHidden="1" w:unhideWhenUsed="1"/>
+    <w:lsdException w:name="footnote text" w:semiHidden="1" w:unhideWhenUsed="1"/>
+    <w:lsdException w:name="annotation text" w:semiHidden="1" w:unhideWhenUsed="1"/>
+    <w:lsdException w:name="header" w:semiHidden="1" w:unhideWhenUsed="1"/>
+    <w:lsdException w:name="footer" w:semiHidden="1" w:unhideWhenUsed="1"/>
+    <w:lsdException w:name="index heading" w:semiHidden="1" w:unhideWhenUsed="1"/>
+    <w:lsdException w:name="caption" w:semiHidden="1" w:uiPriority="35" w:unhideWhenUsed="1" w:qFormat="1"/>
+    <w:lsdException w:name="table of figures" w:semiHidden="1" w:unhideWhenUsed="1"/>
+    <w:lsdException w:name="envelope address" w:semiHidden="1" w:unhideWhenUsed="1"/>
+    <w:lsdException w:name="envelope return" w:semiHidden="1" w:unhideWhenUsed="1"/>
+    <w:lsdException w:name="footnote reference" w:semiHidden="1" w:unhideWhenUsed="1"/>
+    <w:lsdException w:name="annotation reference" w:semiHidden="1" w:unhideWhenUsed="1"/>
+    <w:lsdException w:name="line number" w:semiHidden="1" w:unhideWhenUsed="1"/>
+    <w:lsdException w:name="page number" w:semiHidden="1" w:unhideWhenUsed="1"/>
+    <w:lsdException w:name="endnote reference" w:semiHidden="1" w:unhideWhenUsed="1"/>
+    <w:lsdException w:name="endnote text" w:semiHidden="1" w:unhideWhenUsed="1"/>
+    <w:lsdException w:name="table of authorities" w:semiHidden="1" w:unhideWhenUsed="1"/>
+    <w:lsdException w:name="macro" w:semiHidden="1" w:unhideWhenUsed="1"/>
+    <w:lsdException w:name="toa heading" w:semiHidden="1" w:unhideWhenUsed="1"/>
+    <w:lsdException w:name="List" w:semiHidden="1" w:unhideWhenUsed="1"/>
+    <w:lsdException w:name="List Bullet" w:semiHidden="1" w:unhideWhenUsed="1"/>
+    <w:lsdException w:name="List Number" w:semiHidden="1" w:unhideWhenUsed="1"/>
+    <w:lsdException w:name="List 2" w:semiHidden="1" w:unhideWhenUsed="1"/>
+    <w:lsdException w:name="List 3" w:semiHidden="1" w:unhideWhenUsed="1"/>
+    <w:lsdException w:name="List 4" w:semiHidden="1" w:unhideWhenUsed="1"/>
+    <w:lsdException w:name="List 5" w:semiHidden="1" w:unhideWhenUsed="1"/>
+    <w:lsdException w:name="List Bullet 2" w:semiHidden="1" w:unhideWhenUsed="1"/>
+    <w:lsdException w:name="List Bullet 3" w:semiHidden="1" w:unhideWhenUsed="1"/>
+    <w:lsdException w:name="List Bullet 4" w:semiHidden="1" w:unhideWhenUsed="1"/>
+    <w:lsdException w:name="List Bullet 5" w:semiHidden="1" w:unhideWhenUsed="1"/>
+    <w:lsdException w:name="List Number 2" w:semiHidden="1" w:unhideWhenUsed="1"/>
+    <w:lsdException w:name="List Number 3" w:semiHidden="1" w:unhideWhenUsed="1"/>
+    <w:lsdException w:name="List Number 4" w:semiHidden="1" w:unhideWhenUsed="1"/>
+    <w:lsdException w:name="List Number 5" w:semiHidden="1" w:unhideWhenUsed="1"/>
+    <w:lsdException w:name="Title" w:uiPriority="10" w:qFormat="1"/>
+    <w:lsdException w:name="Closing" w:semiHidden="1" w:unhideWhenUsed="1"/>
+    <w:lsdException w:name="Signature" w:semiHidden="1" w:unhideWhenUsed="1"/>
+    <w:lsdException w:name="Default Paragraph Font" w:semiHidden="1" w:uiPriority="1" w:unhideWhenUsed="1"/>
+    <w:lsdException w:name="Body Text" w:semiHidden="1" w:unhideWhenUsed="1"/>
+    <w:lsdException w:name="Body Text Indent" w:semiHidden="1" w:unhideWhenUsed="1"/>
+    <w:lsdException w:name="List Continue" w:semiHidden="1" w:unhideWhenUsed="1"/>
+    <w:lsdException w:name="List Continue 2" w:semiHidden="1" w:unhideWhenUsed="1"/>
+    <w:lsdException w:name="List Continue 3" w:semiHidden="1" w:unhideWhenUsed="1"/>
+    <w:lsdException w:name="List Continue 4" w:semiHidden="1" w:unhideWhenUsed="1"/>
+    <w:lsdException w:name="List Continue 5" w:semiHidden="1" w:unhideWhenUsed="1"/>
+    <w:lsdException w:name="Message Header" w:semiHidden="1" w:unhideWhenUsed="1"/>
+    <w:lsdException w:name="Subtitle" w:uiPriority="11" w:qFormat="1"/>
+    <w:lsdException w:name="Salutation" w:semiHidden="1" w:unhideWhenUsed="1"/>
+    <w:lsdException w:name="Date" w:semiHidden="1" w:unhideWhenUsed="1"/>
+    <w:lsdException w:name="Body Text First Indent" w:semiHidden="1" w:unhideWhenUsed="1"/>
+    <w:lsdException w:name="Body Text First Indent 2" w:semiHidden="1" w:unhideWhenUsed="1"/>
+    <w:lsdException w:name="Note Heading" w:semiHidden="1" w:unhideWhenUsed="1"/>
+    <w:lsdException w:name="Body Text 2" w:semiHidden="1" w:unhideWhenUsed="1"/>
+    <w:lsdException w:name="Body Text 3" w:semiHidden="1" w:unhideWhenUsed="1"/>
+    <w:lsdException w:name="Body Text Indent 2" w:semiHidden="1" w:unhideWhenUsed="1"/>
+    <w:lsdException w:name="Body Text Indent 3" w:semiHidden="1" w:unhideWhenUsed="1"/>
+    <w:lsdException w:name="Block Text" w:semiHidden="1" w:unhideWhenUsed="1"/>
+    <w:lsdException w:name="Hyperlink" w:semiHidden="1" w:unhideWhenUsed="1"/>
+    <w:lsdException w:name="FollowedHyperlink" w:semiHidden="1" w:unhideWhenUsed="1"/>
+    <w:lsdException w:name="Strong" w:uiPriority="22" w:qFormat="1"/>
+    <w:lsdException w:name="Emphasis" w:uiPriority="20" w:qFormat="1"/>
+    <w:lsdException w:name="Document Map" w:semiHidden="1" w:unhideWhenUsed="1"/>
+    <w:lsdException w:name="Plain Text" w:semiHidden="1" w:unhideWhenUsed="1"/>
+    <w:lsdException w:name="E-mail Signature" w:semiHidden="1" w:unhideWhenUsed="1"/>
+    <w:lsdException w:name="HTML Top of Form" w:semiHidden="1" w:unhideWhenUsed="1"/>
+    <w:lsdException w:name="HTML Bottom of Form" w:semiHidden="1" w:unhideWhenUsed="1"/>
+    <w:lsdException w:name="Normal (Web)" w:semiHidden="1" w:unhideWhenUsed="1"/>
+    <w:lsdException w:name="HTML Acronym" w:semiHidden="1" w:unhideWhenUsed="1"/>
+    <w:lsdException w:name="HTML Address" w:semiHidden="1" w:unhideWhenUsed="1"/>
+    <w:lsdException w:name="HTML Cite" w:semiHidden="1" w:unhideWhenUsed="1"/>
+    <w:lsdException w:name="HTML Code" w:semiHidden="1" w:unhideWhenUsed="1"/>
+    <w:lsdException w:name="HTML Definition" w:semiHidden="1" w:unhideWhenUsed="1"/>
+    <w:lsdException w:name="HTML Keyboard" w:semiHidden="1" w:unhideWhenUsed="1"/>
+    <w:lsdException w:name="HTML Preformatted" w:semiHidden="1" w:unhideWhenUsed="1"/>
+    <w:lsdException w:name="HTML Sample" w:semiHidden="1" w:unhideWhenUsed="1"/>
+    <w:lsdException w:name="HTML Typewriter" w:semiHidden="1" w:unhideWhenUsed="1"/>
+    <w:lsdException w:name="HTML Variable" w:semiHidden="1" w:unhideWhenUsed="1"/>
+    <w:lsdException w:name="Normal Table" w:semiHidden="1" w:unhideWhenUsed="1"/>
+    <w:lsdException w:name="annotation subject" w:semiHidden="1" w:unhideWhenUsed="1"/>
+    <w:lsdException w:name="No List" w:semiHidden="1" w:unhideWhenUsed="1"/>
+    <w:lsdException w:name="Outline List 1" w:semiHidden="1" w:unhideWhenUsed="1"/>
+    <w:lsdException w:name="Outline List 2" w:semiHidden="1" w:unhideWhenUsed="1"/>
+    <w:lsdException w:name="Outline List 3" w:semiHidden="1" w:unhideWhenUsed="1"/>
+    <w:lsdException w:name="Table Simple 1" w:semiHidden="1" w:unhideWhenUsed="1"/>
+    <w:lsdException w:name="Table Simple 2" w:semiHidden="1" w:unhideWhenUsed="1"/>
+    <w:lsdException w:name="Table Simple 3" w:semiHidden="1" w:unhideWhenUsed="1"/>
+    <w:lsdException w:name="Table Classic 1" w:semiHidden="1" w:unhideWhenUsed="1"/>
+    <w:lsdException w:name="Table Classic 2" w:semiHidden="1" w:unhideWhenUsed="1"/>
+    <w:lsdException w:name="Table Classic 3" w:semiHidden="1" w:unhideWhenUsed="1"/>
+    <w:lsdException w:name="Table Classic 4" w:semiHidden="1" w:unhideWhenUsed="1"/>
+    <w:lsdException w:name="Table Colorful 1" w:semiHidden="1" w:unhideWhenUsed="1"/>
+    <w:lsdException w:name="Table Colorful 2" w:semiHidden="1" w:unhideWhenUsed="1"/>
+    <w:lsdException w:name="Table Colorful 3" w:semiHidden="1" w:unhideWhenUsed="1"/>
+    <w:lsdException w:name="Table Columns 1" w:semiHidden="1" w:unhideWhenUsed="1"/>
+    <w:lsdException w:name="Table Columns 2" w:semiHidden="1" w:unhideWhenUsed="1"/>
+    <w:lsdException w:name="Table Columns 3" w:semiHidden="1" w:unhideWhenUsed="1"/>
+    <w:lsdException w:name="Table Columns 4" w:semiHidden="1" w:unhideWhenUsed="1"/>
+    <w:lsdException w:name="Table Columns 5" w:semiHidden="1" w:unhideWhenUsed="1"/>
+    <w:lsdException w:name="Table Grid 1" w:semiHidden="1" w:unhideWhenUsed="1"/>
+    <w:lsdException w:name="Table Grid 2" w:semiHidden="1" w:unhideWhenUsed="1"/>
+    <w:lsdException w:name="Table Grid 3" w:semiHidden="1" w:unhideWhenUsed="1"/>
+    <w:lsdException w:name="Table Grid 4" w:semiHidden="1" w:unhideWhenUsed="1"/>
+    <w:lsdException w:name="Table Grid 5" w:semiHidden="1" w:unhideWhenUsed="1"/>
+    <w:lsdException w:name="Table Grid 6" w:semiHidden="1" w:unhideWhenUsed="1"/>
+    <w:lsdException w:name="Table Grid 7" w:semiHidden="1" w:unhideWhenUsed="1"/>
+    <w:lsdException w:name="Table Grid 8" w:semiHidden="1" w:unhideWhenUsed="1"/>
+    <w:lsdException w:name="Table List 1" w:semiHidden="1" w:unhideWhenUsed="1"/>
+    <w:lsdException w:name="Table List 2" w:semiHidden="1" w:unhideWhenUsed="1"/>
+    <w:lsdException w:name="Table List 3" w:semiHidden="1" w:unhideWhenUsed="1"/>
+    <w:lsdException w:name="Table List 4" w:semiHidden="1" w:unhideWhenUsed="1"/>
+    <w:lsdException w:name="Table List 5" w:semiHidden="1" w:unhideWhenUsed="1"/>
+    <w:lsdException w:name="Table List 6" w:semiHidden="1" w:unhideWhenUsed="1"/>
+    <w:lsdException w:name="Table List 7" w:semiHidden="1" w:unhideWhenUsed="1"/>
+    <w:lsdException w:name="Table List 8" w:semiHidden="1" w:unhideWhenUsed="1"/>
+    <w:lsdException w:name="Table 3D effects 1" w:semiHidden="1" w:unhideWhenUsed="1"/>
+    <w:lsdException w:name="Table 3D effects 2" w:semiHidden="1" w:unhideWhenUsed="1"/>
+    <w:lsdException w:name="Table 3D effects 3" w:semiHidden="1" w:unhideWhenUsed="1"/>
+    <w:lsdException w:name="Table Contemporary" w:semiHidden="1" w:unhideWhenUsed="1"/>
+    <w:lsdException w:name="Table Elegant" w:semiHidden="1" w:unhideWhenUsed="1"/>
+    <w:lsdException w:name="Table Professional" w:semiHidden="1" w:unhideWhenUsed="1"/>
+    <w:lsdException w:name="Table Subtle 1" w:semiHidden="1" w:unhideWhenUsed="1"/>
+    <w:lsdException w:name="Table Subtle 2" w:semiHidden="1" w:unhideWhenUsed="1"/>
+    <w:lsdException w:name="Table Web 1" w:semiHidden="1" w:unhideWhenUsed="1"/>
+    <w:lsdException w:name="Table Web 2" w:semiHidden="1" w:unhideWhenUsed="1"/>
+    <w:lsdException w:name="Table Web 3" w:semiHidden="1" w:unhideWhenUsed="1"/>
+    <w:lsdException w:name="Balloon Text" w:semiHidden="1" w:unhideWhenUsed="1"/>
+    <w:lsdException w:name="Table Grid" w:uiPriority="59"/>
+    <w:lsdException w:name="Table Theme" w:semiHidden="1" w:unhideWhenUsed="1"/>
+    <w:lsdException w:name="Placeholder Text" w:semiHidden="1"/>
+    <w:lsdException w:name="No Spacing" w:uiPriority="1" w:qFormat="1"/>
+    <w:lsdException w:name="Light Shading" w:uiPriority="60"/>
+    <w:lsdException w:name="Light List" w:uiPriority="61"/>
+    <w:lsdException w:name="Light Grid" w:uiPriority="62"/>
+    <w:lsdException w:name="Medium Shading 1" w:uiPriority="63"/>
+    <w:lsdException w:name="Medium Shading 2" w:uiPriority="64"/>
+    <w:lsdException w:name="Medium List 1" w:uiPriority="65"/>
+    <w:lsdException w:name="Medium List 2" w:uiPriority="66"/>
+    <w:lsdException w:name="Medium Grid 1" w:uiPriority="67"/>
+    <w:lsdException w:name="Medium Grid 2" w:uiPriority="68"/>
+    <w:lsdException w:name="Medium Grid 3" w:uiPriority="69"/>
+    <w:lsdException w:name="Dark List" w:uiPriority="70"/>
+    <w:lsdException w:name="Colorful Shading" w:uiPriority="71"/>
+    <w:lsdException w:name="Colorful List" w:uiPriority="72"/>
+    <w:lsdException w:name="Colorful Grid" w:uiPriority="73"/>
+    <w:lsdException w:name="Light Shading Accent 1" w:uiPriority="60"/>
+    <w:lsdException w:name="Light List Accent 1" w:uiPriority="61"/>
+    <w:lsdException w:name="Light Grid Accent 1" w:uiPriority="62"/>
+    <w:lsdException w:name="Medium Shading 1 Accent 1" w:uiPriority="63"/>
+    <w:lsdException w:name="Medium Shading 2 Accent 1" w:uiPriority="64"/>
+    <w:lsdException w:name="Medium List 1 Accent 1" w:uiPriority="65"/>
+    <w:lsdException w:name="Revision" w:semiHidden="1"/>
+    <w:lsdException w:name="List Paragraph" w:uiPriority="34" w:qFormat="1"/>
+    <w:lsdException w:name="Quote" w:uiPriority="29" w:qFormat="1"/>
+    <w:lsdException w:name="Intense Quote" w:uiPriority="30" w:qFormat="1"/>
+    <w:lsdException w:name="Medium List 2 Accent 1" w:uiPriority="66"/>
+    <w:lsdException w:name="Medium Grid 1 Accent 1" w:uiPriority="67"/>
+    <w:lsdException w:name="Medium Grid 2 Accent 1" w:uiPriority="68"/>
+    <w:lsdException w:name="Medium Grid 3 Accent 1" w:uiPriority="69"/>
+    <w:lsdException w:name="Dark List Accent 1" w:uiPriority="70"/>
+    <w:lsdException w:name="Colorful Shading Accent 1" w:uiPriority="71"/>
+    <w:lsdException w:name="Colorful List Accent 1" w:uiPriority="72"/>
+    <w:lsdException w:name="Colorful Grid Accent 1" w:uiPriority="73"/>
+    <w:lsdException w:name="Light Shading Accent 2" w:uiPriority="60"/>
+    <w:lsdException w:name="Light List Accent 2" w:uiPriority="61"/>
+    <w:lsdException w:name="Light Grid Accent 2" w:uiPriority="62"/>
+    <w:lsdException w:name="Medium Shading 1 Accent 2" w:uiPriority="63"/>
+    <w:lsdException w:name="Medium Shading 2 Accent 2" w:uiPriority="64"/>
+    <w:lsdException w:name="Medium List 1 Accent 2" w:uiPriority="65"/>
+    <w:lsdException w:name="Medium List 2 Accent 2" w:uiPriority="66"/>
+    <w:lsdException w:name="Medium Grid 1 Accent 2" w:uiPriority="67"/>
+    <w:lsdException w:name="Medium Grid 2 Accent 2" w:uiPriority="68"/>
+    <w:lsdException w:name="Medium Grid 3 Accent 2" w:uiPriority="69"/>
+    <w:lsdException w:name="Dark List Accent 2" w:uiPriority="70"/>
+    <w:lsdException w:name="Colorful Shading Accent 2" w:uiPriority="71"/>
+    <w:lsdException w:name="Colorful List Accent 2" w:uiPriority="72"/>
+    <w:lsdException w:name="Colorful Grid Accent 2" w:uiPriority="73"/>
+    <w:lsdException w:name="Light Shading Accent 3" w:uiPriority="60"/>
+    <w:lsdException w:name="Light List Accent 3" w:uiPriority="61"/>
+    <w:lsdException w:name="Light Grid Accent 3" w:uiPriority="62"/>
+    <w:lsdException w:name="Medium Shading 1 Accent 3" w:uiPriority="63"/>
+    <w:lsdException w:name="Medium Shading 2 Accent 3" w:uiPriority="64"/>
+    <w:lsdException w:name="Medium List 1 Accent 3" w:uiPriority="65"/>
+    <w:lsdException w:name="Medium List 2 Accent 3" w:uiPriority="66"/>
+    <w:lsdException w:name="Medium Grid 1 Accent 3" w:uiPriority="67"/>
+    <w:lsdException w:name="Medium Grid 2 Accent 3" w:uiPriority="68"/>
+    <w:lsdException w:name="Medium Grid 3 Accent 3" w:uiPriority="69"/>
+    <w:lsdException w:name="Dark List Accent 3" w:uiPriority="70"/>
+    <w:lsdException w:name="Colorful Shading Accent 3" w:uiPriority="71"/>
+    <w:lsdException w:name="Colorful List Accent 3" w:uiPriority="72"/>
+    <w:lsdException w:name="Colorful Grid Accent 3" w:uiPriority="73"/>
+    <w:lsdException w:name="Light Shading Accent 4" w:uiPriority="60"/>
+    <w:lsdException w:name="Light List Accent 4" w:uiPriority="61"/>
+    <w:lsdException w:name="Light Grid Accent 4" w:uiPriority="62"/>
+    <w:lsdException w:name="Medium Shading 1 Accent 4" w:uiPriority="63"/>
+    <w:lsdException w:name="Medium Shading 2 Accent 4" w:uiPriority="64"/>
+    <w:lsdException w:name="Medium List 1 Accent 4" w:uiPriority="65"/>
+    <w:lsdException w:name="Medium List 2 Accent 4" w:uiPriority="66"/>
+    <w:lsdException w:name="Medium Grid 1 Accent 4" w:uiPriority="67"/>
+    <w:lsdException w:name="Medium Grid 2 Accent 4" w:uiPriority="68"/>
+    <w:lsdException w:name="Medium Grid 3 Accent 4" w:uiPriority="69"/>
+    <w:lsdException w:name="Dark List Accent 4" w:uiPriority="70"/>
+    <w:lsdException w:name="Colorful Shading Accent 4" w:uiPriority="71"/>
+    <w:lsdException w:name="Colorful List Accent 4" w:uiPriority="72"/>
+    <w:lsdException w:name="Colorful Grid Accent 4" w:uiPriority="73"/>
+    <w:lsdException w:name="Light Shading Accent 5" w:uiPriority="60"/>
+    <w:lsdException w:name="Light List Accent 5" w:uiPriority="61"/>
+    <w:lsdException w:name="Light Grid Accent 5" w:uiPriority="62"/>
+    <w:lsdException w:name="Medium Shading 1 Accent 5" w:uiPriority="63"/>
+    <w:lsdException w:name="Medium Shading 2 Accent 5" w:uiPriority="64"/>
+    <w:lsdException w:name="Medium List 1 Accent 5" w:uiPriority="65"/>
+    <w:lsdException w:name="Medium List 2 Accent 5" w:uiPriority="66"/>
+    <w:lsdException w:name="Medium Grid 1 Accent 5" w:uiPriority="67"/>
+    <w:lsdException w:name="Medium Grid 2 Accent 5" w:uiPriority="68"/>
+    <w:lsdException w:name="Medium Grid 3 Accent 5" w:uiPriority="69"/>
+    <w:lsdException w:name="Dark List Accent 5" w:uiPriority="70"/>
+    <w:lsdException w:name="Colorful Shading Accent 5" w:uiPriority="71"/>
+    <w:lsdException w:name="Colorful List Accent 5" w:uiPriority="72"/>
+    <w:lsdException w:name="Colorful Grid Accent 5" w:uiPriority="73"/>
+    <w:lsdException w:name="Light Shading Accent 6" w:uiPriority="60"/>
+    <w:lsdException w:name="Light List Accent 6" w:uiPriority="61"/>
+    <w:lsdException w:name="Light Grid Accent 6" w:uiPriority="62"/>
+    <w:lsdException w:name="Medium Shading 1 Accent 6" w:uiPriority="63"/>
+    <w:lsdException w:name="Medium Shading 2 Accent 6" w:uiPriority="64"/>
+    <w:lsdException w:name="Medium List 1 Accent 6" w:uiPriority="65"/>
+    <w:lsdException w:name="Medium List 2 Accent 6" w:uiPriority="66"/>
+    <w:lsdException w:name="Medium Grid 1 Accent 6" w:uiPriority="67"/>
+    <w:lsdException w:name="Medium Grid 2 Accent 6" w:uiPriority="68"/>
+    <w:lsdException w:name="Medium Grid 3 Accent 6" w:uiPriority="69"/>
+    <w:lsdException w:name="Dark List Accent 6" w:uiPriority="70"/>
+    <w:lsdException w:name="Colorful Shading Accent 6" w:uiPriority="71"/>
+    <w:lsdException w:name="Colorful List Accent 6" w:uiPriority="72"/>
+    <w:lsdException w:name="Colorful Grid Accent 6" w:uiPriority="73"/>
+    <w:lsdException w:name="Subtle Emphasis" w:uiPriority="19" w:qFormat="1"/>
+    <w:lsdException w:name="Intense Emphasis" w:uiPriority="21" w:qFormat="1"/>
+    <w:lsdException w:name="Subtle Reference" w:uiPriority="31" w:qFormat="1"/>
+    <w:lsdException w:name="Intense Reference" w:uiPriority="32" w:qFormat="1"/>
+    <w:lsdException w:name="Book Title" w:uiPriority="33" w:qFormat="1"/>
+    <w:lsdException w:name="Bibliography" w:semiHidden="1" w:uiPriority="37" w:unhideWhenUsed="1"/>
+    <w:lsdException w:name="TOC Heading" w:semiHidden="1" w:uiPriority="39" w:unhideWhenUsed="1" w:qFormat="1"/>
+    <w:lsdException w:name="Grid Table 4" w:uiPriority="49"/>
+    <w:lsdException w:name="Grid Table 5 Dark" w:uiPriority="50"/>
+    <w:lsdException w:name="Grid Table 6 Colorful" w:uiPriority="51"/>
+    <w:lsdException w:name="Grid Table 7 Colorful" w:uiPriority="52"/>
+    <w:lsdException w:name="Grid Table 1 Light Accent 1" w:uiPriority="46"/>
+    <w:lsdException w:name="Grid Table 2 Accent 1" w:uiPriority="47"/>
+    <w:lsdException w:name="Grid Table 3 Accent 1" w:uiPriority="48"/>
+    <w:lsdException w:name="Grid Table 4 Accent 1" w:uiPriority="49"/>
+    <w:lsdException w:name="Grid Table 5 Dark Accent 1" w:uiPriority="50"/>
+    <w:lsdException w:name="Grid Table 6 Colorful Accent 1" w:uiPriority="51"/>
+    <w:lsdException w:name="Grid Table 7 Colorful Accent 1" w:uiPriority="52"/>
+    <w:lsdException w:name="Grid Table 1 Light Accent 2" w:uiPriority="46"/>
+    <w:lsdException w:name="Grid Table 2 Accent 2" w:uiPriority="47"/>
+    <w:lsdException w:name="Grid Table 3 Accent 2" w:uiPriority="48"/>
+    <w:lsdException w:name="Grid Table 4 Accent 2" w:uiPriority="49"/>
+    <w:lsdException w:name="Grid Table 5 Dark Accent 2" w:uiPriority="50"/>
+    <w:lsdException w:name="Grid Table 6 Colorful Accent 2" w:uiPriority="51"/>
+    <w:lsdException w:name="Grid Table 7 Colorful Accent 2" w:uiPriority="52"/>
+    <w:lsdException w:name="Grid Table 1 Light Accent 3" w:uiPriority="46"/>
+    <w:lsdException w:name="Grid Table 2 Accent 3" w:uiPriority="47"/>
+    <w:lsdException w:name="Grid Table 3 Accent 3" w:uiPriority="48"/>
+    <w:lsdException w:name="Grid Table 4 Accent 3" w:uiPriority="49"/>
+    <w:lsdException w:name="Grid Table 5 Dark Accent 3" w:uiPriority="50"/>
+    <w:lsdException w:name="Grid Table 6 Colorful Accent 3" w:uiPriority="51"/>
+    <w:lsdException w:name="Grid Table 7 Colorful Accent 3" w:uiPriority="52"/>
+    <w:lsdException w:name="Grid Table 1 Light Accent 4" w:uiPriority="46"/>
+    <w:lsdException w:name="Grid Table 2 Accent 4" w:uiPriority="47"/>
+    <w:lsdException w:name="Grid Table 3 Accent 4" w:uiPriority="48"/>
+    <w:lsdException w:name="Grid Table 4 Accent 4" w:uiPriority="49"/>
+    <w:lsdException w:name="Grid Table 5 Dark Accent 4" w:uiPriority="50"/>
+    <w:lsdException w:name="Grid Table 6 Colorful Accent 4" w:uiPriority="51"/>
+    <w:lsdException w:name="Grid Table 7 Colorful Accent 4" w:uiPriority="52"/>
+    <w:lsdException w:name="Grid Table 1 Light Accent 5" w:uiPriority="46"/>
+    <w:lsdException w:name="Grid Table 2 Accent 5" w:uiPriority="47"/>
+    <w:lsdException w:name="Grid Table 3 Accent 5" w:uiPriority="48"/>
+    <w:lsdException w:name="Grid Table 4 Accent 5" w:uiPriority="49"/>
+    <w:lsdException w:name="Grid Table 5 Dark Accent 5" w:uiPriority="50"/>
+    <w:lsdException w:name="Grid Table 6 Colorful Accent 5" w:uiPriority="51"/>
+    <w:lsdException w:name="Grid Table 7 Colorful Accent 5" w:uiPriority="52"/>
+    <w:lsdException w:name="Grid Table 1 Light Accent 6" w:uiPriority="46"/>
+    <w:lsdException w:name="Grid Table 2 Accent 6" w:uiPriority="47"/>
+    <w:lsdException w:name="Grid Table 3 Accent 6" w:uiPriority="48"/>
+    <w:lsdException w:name="Grid Table 4 Accent 6" w:uiPriority="49"/>
+    <w:lsdException w:name="Grid Table 5 Dark Accent 6" w:uiPriority="50"/>
+    <w:lsdException w:name="Grid Table 6 Colorful Accent 6" w:uiPriority="51"/>
+    <w:lsdException w:name="Grid Table 7 Colorful Accent 6" w:uiPriority="52"/>
+    <w:lsdException w:name="List Table 1 Light" w:uiPriority="46"/>
+    <w:lsdException w:name="List Table 2" w:uiPriority="47"/>
+    <w:lsdException w:name="List Table 3" w:uiPriority="48"/>
+    <w:lsdException w:name="List Table 4" w:uiPriority="49"/>
+    <w:lsdException w:name="List Table 5 Dark" w:uiPriority="50"/>
+    <w:lsdException w:name="List Table 6 Colorful" w:uiPriority="51"/>
+    <w:lsdException w:name="List Table 7 Colorful" w:uiPriority="52"/>
+    <w:lsdException w:name="List Table 1 Light Accent 1" w:uiPriority="46"/>
+    <w:lsdException w:name="List Table 2 Accent 1" w:uiPriority="47"/>
+    <w:lsdException w:name="List Table 3 Accent 1" w:uiPriority="48"/>
+    <w:lsdException w:name="List Table 4 Accent 1" w:uiPriority="49"/>
+    <w:lsdException w:name="List Table 5 Dark Accent 1" w:uiPriority="50"/>
+    <w:lsdException w:name="List Table 6 Colorful Accent 1" w:uiPriority="51"/>
+    <w:lsdException w:name="List Table 7 Colorful Accent 1" w:uiPriority="52"/>
+    <w:lsdException w:name="List Table 1 Light Accent 2" w:uiPriority="46"/>
+    <w:lsdException w:name="List Table 2 Accent 2" w:uiPriority="47"/>
+    <w:lsdException w:name="List Table 3 Accent 2" w:uiPriority="48"/>
+    <w:lsdException w:name="List Table 4 Accent 2" w:uiPriority="49"/>
+    <w:lsdException w:name="List Table 5 Dark Accent 2" w:uiPriority="50"/>
+    <w:lsdException w:name="List Table 6 Colorful Accent 2" w:uiPriority="51"/>
+    <w:lsdException w:name="List Table 7 Colorful Accent 2" w:uiPriority="52"/>
+    <w:lsdException w:name="List Table 1 Light Accent 3" w:uiPriority="46"/>
+    <w:lsdException w:name="List Table 2 Accent 3" w:uiPriority="47"/>
+    <w:lsdException w:name="List Table 3 Accent 3" w:uiPriority="48"/>
+    <w:lsdException w:name="List Table 4 Accent 3" w:uiPriority="49"/>
+    <w:lsdException w:name="List Table 5 Dark Accent 3" w:uiPriority="50"/>
+    <w:lsdException w:name="List Table 6 Colorful Accent 3" w:uiPriority="51"/>
+    <w:lsdException w:name="List Table 7 Colorful Accent 3" w:uiPriority="52"/>
+    <w:lsdException w:name="List Table 1 Light Accent 4" w:uiPriority="46"/>
+    <w:lsdException w:name="List Table 2 Accent 4" w:uiPriority="47"/>
+    <w:lsdException w:name="List Table 3 Accent 4" w:uiPriority="48"/>
+    <w:lsdException w:name="List Table 4 Accent 4" w:uiPriority="49"/>
+    <w:lsdException w:name="List Table 5 Dark Accent 4" w:uiPriority="50"/>
+    <w:lsdException w:name="List Table 6 Colorful Accent 4" w:uiPriority="51"/>
+    <w:lsdException w:name="List Table 7 Colorful Accent 4" w:uiPriority="52"/>
+    <w:lsdException w:name="List Table 1 Light Accent 5" w:uiPriority="46"/>
+    <w:lsdException w:name="List Table 2 Accent 5" w:uiPriority="47"/>
+    <w:lsdException w:name="List Table 3 Accent 5" w:uiPriority="48"/>
+    <w:lsdException w:name="List Table 4 Accent 5" w:uiPriority="49"/>
+    <w:lsdException w:name="List Table 5 Dark Accent 5" w:uiPriority="50"/>
+    <w:lsdException w:name="List Table 6 Colorful Accent 5" w:uiPriority="51"/>
+    <w:lsdException w:name="List Table 7 Colorful Accent 5" w:uiPriority="52"/>
+    <w:lsdException w:name="List Table 1 Light Accent 6" w:uiPriority="46"/>
+    <w:lsdException w:name="List Table 2 Accent 6" w:uiPriority="47"/>
+    <w:lsdException w:name="List Table 3 Accent 6" w:uiPriority="48"/>
+    <w:lsdException w:name="List Table 4 Accent 6" w:uiPriority="49"/>
+    <w:lsdException w:name="List Table 5 Dark Accent 6" w:uiPriority="50"/>
+    <w:lsdException w:name="List Table 6 Colorful Accent 6" w:uiPriority="51"/>
+    <w:lsdException w:name="List Table 7 Colorful Accent 6" w:uiPriority="52"/>
   </w:latentStyles>
   <w:style w:type="paragraph" w:default="1" w:styleId="Normal">
     <w:name w:val="Normal"/>
@@ -2686,7 +2807,7 @@
 </file>
 
 <file path=customXml/itemProps1.xml><?xml version="1.0" encoding="utf-8"?>
-<ds:datastoreItem xmlns:ds="http://schemas.openxmlformats.org/officeDocument/2006/customXml" ds:itemID="{D43CB6CE-CC4C-754B-B2A6-7730D5AFD01E}">
+<ds:datastoreItem xmlns:ds="http://schemas.openxmlformats.org/officeDocument/2006/customXml" ds:itemID="{B0C2D433-8E28-4C23-8279-99C1A3A76AF9}">
   <ds:schemaRefs>
     <ds:schemaRef ds:uri="http://schemas.openxmlformats.org/officeDocument/2006/bibliography"/>
   </ds:schemaRefs>

</xml_diff>

<commit_message>
added reference of multi classification
</commit_message>
<xml_diff>
--- a/Report/report.docx
+++ b/Report/report.docx
@@ -519,7 +519,6 @@
     </w:p>
     <w:p>
       <w:pPr>
-        <w:ind w:firstLine="720"/>
         <w:rPr>
           <w:rFonts w:ascii="Times" w:hAnsi="Times"/>
         </w:rPr>
@@ -846,20 +845,17 @@
       <w:pPr>
         <w:rPr>
           <w:rFonts w:ascii="Times" w:hAnsi="Times"/>
-          <w:u w:val="single"/>
-        </w:rPr>
-      </w:pPr>
-      <w:r>
-        <w:rPr>
-          <w:rFonts w:ascii="Times" w:hAnsi="Times"/>
-          <w:u w:val="single"/>
+        </w:rPr>
+      </w:pPr>
+      <w:r>
+        <w:rPr>
+          <w:rFonts w:ascii="Times" w:hAnsi="Times"/>
         </w:rPr>
         <w:t xml:space="preserve">Ordinal </w:t>
       </w:r>
       <w:r>
         <w:rPr>
           <w:rFonts w:ascii="Times" w:hAnsi="Times"/>
-          <w:u w:val="single"/>
         </w:rPr>
         <w:t>Regression</w:t>
       </w:r>
@@ -1076,7 +1072,37 @@
           <w:rFonts w:ascii="Times" w:hAnsi="Times" w:cs="Arial"/>
           <w:color w:val="1A1A1A"/>
         </w:rPr>
-        <w:t xml:space="preserve"> One vs. All.  The algorithm trains logistic regression parameters for each class--it computes the probability of the class. </w:t>
+        <w:t xml:space="preserve"> One vs. All</w:t>
+      </w:r>
+      <w:r>
+        <w:rPr>
+          <w:rFonts w:ascii="Times" w:hAnsi="Times" w:cs="Arial"/>
+          <w:color w:val="1A1A1A"/>
+        </w:rPr>
+        <w:t xml:space="preserve"> (Machine Learning, </w:t>
+      </w:r>
+      <w:proofErr w:type="spellStart"/>
+      <w:r>
+        <w:rPr>
+          <w:rFonts w:ascii="Times" w:hAnsi="Times" w:cs="Arial"/>
+          <w:color w:val="1A1A1A"/>
+        </w:rPr>
+        <w:t>n.s</w:t>
+      </w:r>
+      <w:proofErr w:type="spellEnd"/>
+      <w:r>
+        <w:rPr>
+          <w:rFonts w:ascii="Times" w:hAnsi="Times" w:cs="Arial"/>
+          <w:color w:val="1A1A1A"/>
+        </w:rPr>
+        <w:t>.)</w:t>
+      </w:r>
+      <w:r>
+        <w:rPr>
+          <w:rFonts w:ascii="Times" w:hAnsi="Times" w:cs="Arial"/>
+          <w:color w:val="1A1A1A"/>
+        </w:rPr>
+        <w:t xml:space="preserve">.  The algorithm trains logistic regression parameters for each class--it computes the probability of the class. </w:t>
       </w:r>
       <w:r>
         <w:rPr>
@@ -1332,606 +1358,43 @@
           <w:rFonts w:ascii="Times" w:hAnsi="Times"/>
         </w:rPr>
       </w:pPr>
+      <w:r>
+        <w:rPr>
+          <w:rFonts w:ascii="Times" w:hAnsi="Times"/>
+        </w:rPr>
+        <w:t>Classification had a 54.4% success rate. Nothing was allocated to category 3 or 9.</w:t>
+      </w:r>
+    </w:p>
+    <w:p>
+      <w:pPr>
+        <w:rPr>
+          <w:rFonts w:ascii="Times" w:hAnsi="Times"/>
+        </w:rPr>
+      </w:pPr>
+    </w:p>
+    <w:p>
+      <w:pPr>
+        <w:rPr>
+          <w:rFonts w:ascii="Times" w:hAnsi="Times"/>
+          <w:b/>
+        </w:rPr>
+      </w:pPr>
+      <w:r>
+        <w:rPr>
+          <w:rFonts w:ascii="Times" w:hAnsi="Times"/>
+          <w:b/>
+        </w:rPr>
+        <w:lastRenderedPageBreak/>
+        <w:t>Prediction Results for K</w:t>
+      </w:r>
       <w:bookmarkStart w:id="0" w:name="_GoBack"/>
       <w:bookmarkEnd w:id="0"/>
       <w:r>
         <w:rPr>
           <w:rFonts w:ascii="Times" w:hAnsi="Times"/>
-        </w:rPr>
-        <w:t>Classification had a 54.4% success rate. Nothing was allocated to category 3 or 9.</w:t>
-      </w:r>
-    </w:p>
-    <w:p>
-      <w:pPr>
-        <w:rPr>
-          <w:rFonts w:ascii="Times" w:hAnsi="Times"/>
-        </w:rPr>
-      </w:pPr>
-    </w:p>
-    <w:p>
-      <w:pPr>
-        <w:rPr>
-          <w:rFonts w:ascii="Times" w:hAnsi="Times"/>
-          <w:b/>
-        </w:rPr>
-      </w:pPr>
-    </w:p>
-    <w:p>
-      <w:pPr>
-        <w:rPr>
-          <w:rFonts w:ascii="Times" w:hAnsi="Times"/>
-          <w:b/>
-        </w:rPr>
-      </w:pPr>
-      <w:r>
-        <w:rPr>
-          <w:rFonts w:ascii="Times" w:hAnsi="Times"/>
-          <w:b/>
-        </w:rPr>
-        <w:lastRenderedPageBreak/>
-        <w:t xml:space="preserve">Discussion including assumptions/limitations </w:t>
-      </w:r>
-    </w:p>
-    <w:p>
-      <w:pPr>
-        <w:rPr>
-          <w:rFonts w:ascii="Times" w:eastAsia="Batang" w:hAnsi="Times" w:cs="Batang"/>
-          <w:u w:val="single"/>
-          <w:lang w:eastAsia="ko-KR"/>
-        </w:rPr>
-      </w:pPr>
-      <w:r>
-        <w:rPr>
-          <w:rFonts w:ascii="Times" w:hAnsi="Times"/>
-          <w:u w:val="single"/>
-        </w:rPr>
-        <w:t>Assumptions</w:t>
-      </w:r>
-      <w:r>
-        <w:rPr>
-          <w:rFonts w:ascii="Times" w:hAnsi="Times"/>
-          <w:u w:val="single"/>
-        </w:rPr>
-        <w:t>:</w:t>
-      </w:r>
-    </w:p>
-    <w:p>
-      <w:pPr>
-        <w:pStyle w:val="ListParagraph"/>
-        <w:numPr>
-          <w:ilvl w:val="0"/>
-          <w:numId w:val="3"/>
-        </w:numPr>
-        <w:rPr>
-          <w:rFonts w:ascii="Times" w:eastAsia="Batang" w:hAnsi="Times" w:cs="Batang"/>
-          <w:lang w:eastAsia="ko-KR"/>
-        </w:rPr>
-      </w:pPr>
-      <w:r>
-        <w:rPr>
-          <w:rFonts w:ascii="Times" w:hAnsi="Times" w:cs="Arial"/>
-          <w:color w:val="1A1A1A"/>
-        </w:rPr>
-        <w:t>Regular logistic regression: individual logistic regression is independent meaning that the probability of all categories does not sum to one. Also, the category with higher probability is more likely of occur that other categories.</w:t>
-      </w:r>
-    </w:p>
-    <w:p>
-      <w:pPr>
-        <w:pStyle w:val="ListParagraph"/>
-        <w:numPr>
-          <w:ilvl w:val="0"/>
-          <w:numId w:val="3"/>
-        </w:numPr>
-        <w:rPr>
-          <w:rFonts w:ascii="Times" w:eastAsia="Batang" w:hAnsi="Times" w:cs="Batang"/>
-          <w:lang w:eastAsia="ko-KR"/>
-        </w:rPr>
-      </w:pPr>
-      <w:proofErr w:type="spellStart"/>
-      <w:r>
-        <w:rPr>
-          <w:rFonts w:ascii="Times" w:eastAsia="Batang" w:hAnsi="Times" w:cs="Batang"/>
-          <w:lang w:eastAsia="ko-KR"/>
-        </w:rPr>
-        <w:t>Multicolinearity</w:t>
-      </w:r>
-      <w:proofErr w:type="spellEnd"/>
-      <w:r>
-        <w:rPr>
-          <w:rFonts w:ascii="Times" w:eastAsia="Batang" w:hAnsi="Times" w:cs="Batang"/>
-          <w:lang w:eastAsia="ko-KR"/>
-        </w:rPr>
-        <w:t xml:space="preserve"> is not an issue with prediction</w:t>
-      </w:r>
-      <w:r>
-        <w:rPr>
-          <w:rFonts w:ascii="Times" w:eastAsia="Batang" w:hAnsi="Times" w:cs="Batang"/>
-          <w:lang w:eastAsia="ko-KR"/>
-        </w:rPr>
-        <w:t>.</w:t>
-      </w:r>
-    </w:p>
-    <w:p>
-      <w:pPr>
-        <w:pStyle w:val="ListParagraph"/>
-        <w:numPr>
-          <w:ilvl w:val="0"/>
-          <w:numId w:val="3"/>
-        </w:numPr>
-        <w:rPr>
-          <w:rFonts w:ascii="Times" w:eastAsia="Batang" w:hAnsi="Times" w:cs="Batang"/>
-          <w:lang w:eastAsia="ko-KR"/>
-        </w:rPr>
-      </w:pPr>
-      <w:r>
-        <w:rPr>
-          <w:rFonts w:ascii="Times" w:eastAsia="Batang" w:hAnsi="Times" w:cs="Batang"/>
-          <w:lang w:eastAsia="ko-KR"/>
-        </w:rPr>
-        <w:t xml:space="preserve">Ordinal </w:t>
-      </w:r>
-      <w:proofErr w:type="spellStart"/>
-      <w:r>
-        <w:rPr>
-          <w:rFonts w:ascii="Times" w:eastAsia="Batang" w:hAnsi="Times" w:cs="Batang"/>
-          <w:lang w:eastAsia="ko-KR"/>
-        </w:rPr>
-        <w:t>regression:‘ordering</w:t>
-      </w:r>
-      <w:proofErr w:type="spellEnd"/>
-      <w:r>
-        <w:rPr>
-          <w:rFonts w:ascii="Times" w:eastAsia="Batang" w:hAnsi="Times" w:cs="Batang"/>
-          <w:lang w:eastAsia="ko-KR"/>
-        </w:rPr>
-        <w:t xml:space="preserve"> of categories’ has some repercussions</w:t>
-      </w:r>
-      <w:r>
-        <w:rPr>
-          <w:rFonts w:ascii="Times" w:eastAsia="Batang" w:hAnsi="Times" w:cs="Batang"/>
-          <w:lang w:eastAsia="ko-KR"/>
-        </w:rPr>
-        <w:t>.</w:t>
-      </w:r>
-    </w:p>
-    <w:p>
-      <w:pPr>
-        <w:pStyle w:val="ListParagraph"/>
-        <w:numPr>
-          <w:ilvl w:val="0"/>
-          <w:numId w:val="3"/>
-        </w:numPr>
-        <w:rPr>
-          <w:rFonts w:ascii="Times" w:eastAsia="Batang" w:hAnsi="Times" w:cs="Batang"/>
-          <w:lang w:eastAsia="ko-KR"/>
-        </w:rPr>
-      </w:pPr>
-      <w:r>
-        <w:rPr>
-          <w:rFonts w:ascii="Times" w:eastAsia="Batang" w:hAnsi="Times" w:cs="Batang"/>
-          <w:lang w:eastAsia="ko-KR"/>
-        </w:rPr>
-        <w:t>K-Neighbors: options available for the “search method” for KNN algorithm were not explored. This changes how the hyper-parameters of the algorithm are tuned.</w:t>
-      </w:r>
-    </w:p>
-    <w:p>
-      <w:pPr>
-        <w:pStyle w:val="ListParagraph"/>
-        <w:numPr>
-          <w:ilvl w:val="0"/>
-          <w:numId w:val="3"/>
-        </w:numPr>
-        <w:rPr>
-          <w:rFonts w:ascii="Times" w:eastAsia="Batang" w:hAnsi="Times" w:cs="Batang"/>
-          <w:lang w:eastAsia="ko-KR"/>
-        </w:rPr>
-      </w:pPr>
-      <w:r>
-        <w:rPr>
-          <w:rFonts w:ascii="Times" w:eastAsia="Batang" w:hAnsi="Times" w:cs="Batang"/>
-          <w:lang w:eastAsia="ko-KR"/>
-        </w:rPr>
-        <w:t>Cross validation was not explored</w:t>
-      </w:r>
-      <w:r>
-        <w:rPr>
-          <w:rFonts w:ascii="Times" w:eastAsia="Batang" w:hAnsi="Times" w:cs="Batang"/>
-          <w:lang w:eastAsia="ko-KR"/>
-        </w:rPr>
-        <w:t>.</w:t>
-      </w:r>
-    </w:p>
-    <w:p>
-      <w:pPr>
-        <w:pStyle w:val="ListParagraph"/>
-        <w:rPr>
-          <w:rFonts w:ascii="Times" w:eastAsia="Batang" w:hAnsi="Times" w:cs="Batang"/>
-          <w:lang w:eastAsia="ko-KR"/>
-        </w:rPr>
-      </w:pPr>
-    </w:p>
-    <w:p>
-      <w:pPr>
-        <w:rPr>
-          <w:rFonts w:ascii="Times" w:eastAsia="Batang" w:hAnsi="Times" w:cs="Batang"/>
-          <w:u w:val="single"/>
-          <w:lang w:eastAsia="ko-KR"/>
-        </w:rPr>
-      </w:pPr>
-      <w:r>
-        <w:rPr>
-          <w:rFonts w:ascii="Times" w:eastAsia="Batang" w:hAnsi="Times" w:cs="Batang"/>
-          <w:u w:val="single"/>
-          <w:lang w:eastAsia="ko-KR"/>
-        </w:rPr>
-        <w:t>Limitations:</w:t>
-      </w:r>
-    </w:p>
-    <w:p>
-      <w:pPr>
-        <w:pStyle w:val="ListParagraph"/>
-        <w:numPr>
-          <w:ilvl w:val="0"/>
-          <w:numId w:val="3"/>
-        </w:numPr>
-        <w:rPr>
-          <w:rFonts w:ascii="Times" w:eastAsia="Batang" w:hAnsi="Times" w:cs="Batang"/>
-          <w:lang w:eastAsia="ko-KR"/>
-        </w:rPr>
-      </w:pPr>
-      <w:r>
-        <w:rPr>
-          <w:rFonts w:ascii="Times" w:eastAsia="Batang" w:hAnsi="Times" w:cs="Batang"/>
-          <w:lang w:eastAsia="ko-KR"/>
-        </w:rPr>
-        <w:t>K-Neighbors: if category distribution is skewed, larger categories can dominates, which is what we see in our result</w:t>
-      </w:r>
-      <w:r>
-        <w:rPr>
-          <w:rFonts w:ascii="Times" w:eastAsia="Batang" w:hAnsi="Times" w:cs="Batang"/>
-          <w:lang w:eastAsia="ko-KR"/>
-        </w:rPr>
-        <w:t>.</w:t>
-      </w:r>
-    </w:p>
-    <w:p>
-      <w:pPr>
-        <w:pStyle w:val="ListParagraph"/>
-        <w:numPr>
-          <w:ilvl w:val="0"/>
-          <w:numId w:val="3"/>
-        </w:numPr>
-        <w:rPr>
-          <w:rFonts w:ascii="Times" w:eastAsia="Batang" w:hAnsi="Times" w:cs="Batang"/>
-          <w:lang w:eastAsia="ko-KR"/>
-        </w:rPr>
-      </w:pPr>
-      <w:r>
-        <w:rPr>
-          <w:rFonts w:ascii="Times" w:eastAsia="Batang" w:hAnsi="Times" w:cs="Batang"/>
-          <w:lang w:eastAsia="ko-KR"/>
-        </w:rPr>
-        <w:t xml:space="preserve">Regression does not always scale well, adding covariates can bog down the </w:t>
-      </w:r>
-      <w:proofErr w:type="spellStart"/>
-      <w:r>
-        <w:rPr>
-          <w:rFonts w:ascii="Times" w:eastAsia="Batang" w:hAnsi="Times" w:cs="Batang"/>
-          <w:lang w:eastAsia="ko-KR"/>
-        </w:rPr>
-        <w:t>nuber</w:t>
-      </w:r>
-      <w:proofErr w:type="spellEnd"/>
-      <w:r>
-        <w:rPr>
-          <w:rFonts w:ascii="Times" w:eastAsia="Batang" w:hAnsi="Times" w:cs="Batang"/>
-          <w:lang w:eastAsia="ko-KR"/>
-        </w:rPr>
-        <w:t xml:space="preserve"> of comparisons, especially with model selection</w:t>
-      </w:r>
-      <w:r>
-        <w:rPr>
-          <w:rFonts w:ascii="Times" w:eastAsia="Batang" w:hAnsi="Times" w:cs="Batang"/>
-          <w:lang w:eastAsia="ko-KR"/>
-        </w:rPr>
-        <w:t>.</w:t>
-      </w:r>
-    </w:p>
-    <w:p>
-      <w:pPr>
-        <w:pStyle w:val="ListParagraph"/>
-        <w:numPr>
-          <w:ilvl w:val="0"/>
-          <w:numId w:val="3"/>
-        </w:numPr>
-        <w:rPr>
-          <w:rFonts w:ascii="Times" w:eastAsia="Batang" w:hAnsi="Times" w:cs="Batang"/>
-          <w:lang w:eastAsia="ko-KR"/>
-        </w:rPr>
-      </w:pPr>
-      <w:r>
-        <w:rPr>
-          <w:rFonts w:ascii="Times" w:eastAsia="Batang" w:hAnsi="Times" w:cs="Batang"/>
-          <w:lang w:eastAsia="ko-KR"/>
-        </w:rPr>
-        <w:t>Random or stratified sampling of data to get a reasonable set size could help</w:t>
-      </w:r>
-      <w:r>
-        <w:rPr>
-          <w:rFonts w:ascii="Times" w:eastAsia="Batang" w:hAnsi="Times" w:cs="Batang"/>
-          <w:lang w:eastAsia="ko-KR"/>
-        </w:rPr>
-        <w:t>.</w:t>
-      </w:r>
-    </w:p>
-    <w:p>
-      <w:pPr>
-        <w:pStyle w:val="ListParagraph"/>
-        <w:widowControl w:val="0"/>
-        <w:numPr>
-          <w:ilvl w:val="0"/>
-          <w:numId w:val="3"/>
-        </w:numPr>
-        <w:autoSpaceDE w:val="0"/>
-        <w:autoSpaceDN w:val="0"/>
-        <w:adjustRightInd w:val="0"/>
-        <w:rPr>
-          <w:rFonts w:ascii="Times" w:hAnsi="Times" w:cs="Arial"/>
-          <w:color w:val="1A1A1A"/>
-        </w:rPr>
-      </w:pPr>
-      <w:r>
-        <w:rPr>
-          <w:rFonts w:ascii="Times" w:hAnsi="Times" w:cs="Arial"/>
-          <w:color w:val="1A1A1A"/>
-        </w:rPr>
-        <w:t xml:space="preserve">When two or more categories have the same probability of success, then the approach will just pick one. </w:t>
-      </w:r>
-      <w:proofErr w:type="spellStart"/>
-      <w:r>
-        <w:rPr>
-          <w:rFonts w:ascii="Times" w:hAnsi="Times" w:cs="Arial"/>
-          <w:color w:val="1A1A1A"/>
-        </w:rPr>
-        <w:t>Aiddiotionaly</w:t>
-      </w:r>
-      <w:proofErr w:type="spellEnd"/>
-      <w:r>
-        <w:rPr>
-          <w:rFonts w:ascii="Times" w:hAnsi="Times" w:cs="Arial"/>
-          <w:color w:val="1A1A1A"/>
-        </w:rPr>
-        <w:t>, the algorithm is computationally expensive but run in about 3mns scalability is an issue for the algorithm.</w:t>
-      </w:r>
-    </w:p>
-    <w:p>
-      <w:pPr>
-        <w:rPr>
-          <w:rFonts w:ascii="Times" w:hAnsi="Times"/>
-        </w:rPr>
-      </w:pPr>
-    </w:p>
-    <w:p>
-      <w:pPr>
-        <w:rPr>
-          <w:rFonts w:ascii="Times" w:hAnsi="Times"/>
-          <w:b/>
-        </w:rPr>
-      </w:pPr>
-      <w:r>
-        <w:rPr>
-          <w:rFonts w:ascii="Times" w:hAnsi="Times"/>
-          <w:b/>
-        </w:rPr>
-        <w:t>References</w:t>
-      </w:r>
-    </w:p>
-    <w:p>
-      <w:pPr>
-        <w:rPr>
-          <w:rFonts w:ascii="Times" w:hAnsi="Times"/>
-        </w:rPr>
-      </w:pPr>
-      <w:r>
-        <w:rPr>
-          <w:rFonts w:ascii="Times" w:hAnsi="Times"/>
-        </w:rPr>
-        <w:t xml:space="preserve">Ordinal Regression. Retrieved May 27, 2014 from </w:t>
-      </w:r>
-      <w:hyperlink r:id="rId8" w:history="1">
-        <w:r>
-          <w:rPr>
-            <w:rStyle w:val="Hyperlink"/>
-            <w:rFonts w:ascii="Times" w:hAnsi="Times"/>
-          </w:rPr>
-          <w:t>http://www.norusis.com/pdf/ASPC_v13.pdf</w:t>
-        </w:r>
-      </w:hyperlink>
-    </w:p>
-    <w:p>
-      <w:pPr>
-        <w:rPr>
-          <w:rFonts w:ascii="Times" w:hAnsi="Times"/>
-        </w:rPr>
-      </w:pPr>
-    </w:p>
-    <w:p>
-      <w:pPr>
-        <w:rPr>
-          <w:rFonts w:ascii="Times" w:hAnsi="Times"/>
-        </w:rPr>
-      </w:pPr>
-      <w:proofErr w:type="spellStart"/>
-      <w:r>
-        <w:rPr>
-          <w:rFonts w:ascii="Times" w:hAnsi="Times"/>
-        </w:rPr>
-        <w:t>Herbrich</w:t>
-      </w:r>
-      <w:proofErr w:type="gramStart"/>
-      <w:r>
-        <w:rPr>
-          <w:rFonts w:ascii="Times" w:hAnsi="Times"/>
-        </w:rPr>
-        <w:t>,R</w:t>
-      </w:r>
-      <w:proofErr w:type="spellEnd"/>
-      <w:proofErr w:type="gramEnd"/>
-      <w:r>
-        <w:rPr>
-          <w:rFonts w:ascii="Times" w:hAnsi="Times"/>
-        </w:rPr>
-        <w:t xml:space="preserve">., </w:t>
-      </w:r>
-      <w:proofErr w:type="spellStart"/>
-      <w:r>
-        <w:rPr>
-          <w:rFonts w:ascii="Times" w:hAnsi="Times"/>
-        </w:rPr>
-        <w:t>Graepel</w:t>
-      </w:r>
-      <w:proofErr w:type="spellEnd"/>
-      <w:r>
-        <w:rPr>
-          <w:rFonts w:ascii="Times" w:hAnsi="Times"/>
-        </w:rPr>
-        <w:t xml:space="preserve">, T., &amp; </w:t>
-      </w:r>
-      <w:proofErr w:type="spellStart"/>
-      <w:r>
-        <w:rPr>
-          <w:rFonts w:ascii="Times" w:hAnsi="Times"/>
-        </w:rPr>
-        <w:t>Obermayer</w:t>
-      </w:r>
-      <w:proofErr w:type="spellEnd"/>
-      <w:r>
-        <w:rPr>
-          <w:rFonts w:ascii="Times" w:hAnsi="Times"/>
-        </w:rPr>
-        <w:t>, K. (1999). Regression models for ordinal data: A machine learning approach. Retrieved May 29, 2014 from</w:t>
-      </w:r>
-    </w:p>
-    <w:p>
-      <w:pPr>
-        <w:rPr>
-          <w:rStyle w:val="Hyperlink"/>
-          <w:rFonts w:ascii="Times" w:hAnsi="Times"/>
-        </w:rPr>
-      </w:pPr>
-      <w:hyperlink r:id="rId9" w:history="1">
-        <w:r>
-          <w:rPr>
-            <w:rStyle w:val="Hyperlink"/>
-            <w:rFonts w:ascii="Times" w:hAnsi="Times"/>
-          </w:rPr>
-          <w:t>http://research.microsoft.com/apps/pubs/default.aspx?id=65632</w:t>
-        </w:r>
-      </w:hyperlink>
-    </w:p>
-    <w:p>
-      <w:pPr>
-        <w:rPr>
-          <w:rStyle w:val="Hyperlink"/>
-          <w:rFonts w:ascii="Times" w:hAnsi="Times"/>
-        </w:rPr>
-      </w:pPr>
-    </w:p>
-    <w:p>
-      <w:pPr>
-        <w:rPr>
-          <w:rStyle w:val="Hyperlink"/>
-          <w:rFonts w:ascii="Times" w:hAnsi="Times"/>
-          <w:color w:val="auto"/>
-          <w:u w:val="none"/>
-        </w:rPr>
-      </w:pPr>
-      <w:proofErr w:type="spellStart"/>
-      <w:r>
-        <w:rPr>
-          <w:rStyle w:val="Hyperlink"/>
-          <w:rFonts w:ascii="Times" w:hAnsi="Times"/>
-          <w:color w:val="auto"/>
-          <w:u w:val="none"/>
-        </w:rPr>
-        <w:t>Teknomo</w:t>
-      </w:r>
-      <w:proofErr w:type="spellEnd"/>
-      <w:r>
-        <w:rPr>
-          <w:rStyle w:val="Hyperlink"/>
-          <w:rFonts w:ascii="Times" w:hAnsi="Times"/>
-          <w:color w:val="auto"/>
-          <w:u w:val="none"/>
-        </w:rPr>
-        <w:t>, K. (</w:t>
-      </w:r>
-      <w:proofErr w:type="spellStart"/>
-      <w:r>
-        <w:rPr>
-          <w:rStyle w:val="Hyperlink"/>
-          <w:rFonts w:ascii="Times" w:hAnsi="Times"/>
-          <w:color w:val="auto"/>
-          <w:u w:val="none"/>
-        </w:rPr>
-        <w:t>n.s</w:t>
-      </w:r>
-      <w:proofErr w:type="spellEnd"/>
-      <w:r>
-        <w:rPr>
-          <w:rStyle w:val="Hyperlink"/>
-          <w:rFonts w:ascii="Times" w:hAnsi="Times"/>
-          <w:color w:val="auto"/>
-          <w:u w:val="none"/>
-        </w:rPr>
-        <w:t xml:space="preserve">.). </w:t>
-      </w:r>
-      <w:r>
-        <w:rPr>
-          <w:rStyle w:val="Hyperlink"/>
-          <w:rFonts w:ascii="Times" w:hAnsi="Times"/>
-          <w:color w:val="auto"/>
-          <w:u w:val="none"/>
-        </w:rPr>
-        <w:t xml:space="preserve">What is K nearest Neighbors Algorithm? Retrieved May 30, 2014 from  </w:t>
-      </w:r>
-    </w:p>
-    <w:p>
-      <w:pPr>
-        <w:rPr>
-          <w:rStyle w:val="Hyperlink"/>
-          <w:rFonts w:ascii="Times" w:hAnsi="Times"/>
-        </w:rPr>
-      </w:pPr>
-      <w:r>
-        <w:rPr>
-          <w:rStyle w:val="Hyperlink"/>
-          <w:rFonts w:ascii="Times" w:hAnsi="Times"/>
-        </w:rPr>
-        <w:t>http://people.revoledu.com/kardi/tutorial/KNN/What-is-K-Nearest-Neighbor-Algorithm.html</w:t>
-      </w:r>
-    </w:p>
-    <w:p>
-      <w:pPr>
-        <w:rPr>
-          <w:rFonts w:ascii="Times" w:hAnsi="Times"/>
-          <w:b/>
-        </w:rPr>
-      </w:pPr>
-    </w:p>
-    <w:p>
-      <w:pPr>
-        <w:rPr>
-          <w:rFonts w:ascii="Times" w:hAnsi="Times"/>
-          <w:b/>
-        </w:rPr>
-      </w:pPr>
-      <w:r>
-        <w:rPr>
-          <w:rFonts w:ascii="Times" w:hAnsi="Times"/>
-          <w:b/>
-        </w:rPr>
-        <w:t>Prediction Results for K Nearest Neighbors and Classification</w:t>
+          <w:b/>
+        </w:rPr>
+        <w:t xml:space="preserve"> Nearest Neighbors and Classification</w:t>
       </w:r>
     </w:p>
     <w:p>
@@ -1957,7 +1420,7 @@
           <w:lang w:eastAsia="en-US"/>
         </w:rPr>
         <w:drawing>
-          <wp:inline distT="0" distB="0" distL="0" distR="0" wp14:anchorId="1D8573CB" wp14:editId="5DECF36F">
+          <wp:inline distT="0" distB="0" distL="0" distR="0" wp14:anchorId="1FCF14B5" wp14:editId="665A3127">
             <wp:extent cx="3169920" cy="1584960"/>
             <wp:effectExtent l="0" t="0" r="5080" b="0"/>
             <wp:docPr id="2" name="Picture 2" descr="Mac HD:Users:choiso:wine-st599:images:KNNRegression_Results.pdf"/>
@@ -1974,7 +1437,7 @@
                     </pic:cNvPicPr>
                   </pic:nvPicPr>
                   <pic:blipFill>
-                    <a:blip r:embed="rId10">
+                    <a:blip r:embed="rId8">
                       <a:extLst>
                         <a:ext uri="{28A0092B-C50C-407E-A947-70E740481C1C}">
                           <a14:useLocalDpi xmlns:a14="http://schemas.microsoft.com/office/drawing/2010/main" val="0"/>
@@ -2013,7 +1476,7 @@
           <w:lang w:eastAsia="en-US"/>
         </w:rPr>
         <w:drawing>
-          <wp:inline distT="0" distB="0" distL="0" distR="0" wp14:anchorId="47CDB1E1" wp14:editId="79F88263">
+          <wp:inline distT="0" distB="0" distL="0" distR="0" wp14:anchorId="2D1C975C" wp14:editId="3CE7775E">
             <wp:extent cx="3169920" cy="1584960"/>
             <wp:effectExtent l="0" t="0" r="5080" b="0"/>
             <wp:docPr id="3" name="Picture 3" descr="Mac HD:Users:choiso:wine-st599:images:Classification_Results.pdf"/>
@@ -2030,7 +1493,7 @@
                     </pic:cNvPicPr>
                   </pic:nvPicPr>
                   <pic:blipFill>
-                    <a:blip r:embed="rId11">
+                    <a:blip r:embed="rId9">
                       <a:extLst>
                         <a:ext uri="{28A0092B-C50C-407E-A947-70E740481C1C}">
                           <a14:useLocalDpi xmlns:a14="http://schemas.microsoft.com/office/drawing/2010/main" val="0"/>
@@ -2062,6 +1525,603 @@
         </w:drawing>
       </w:r>
     </w:p>
+    <w:p>
+      <w:pPr>
+        <w:rPr>
+          <w:rFonts w:ascii="Times" w:hAnsi="Times"/>
+          <w:b/>
+        </w:rPr>
+      </w:pPr>
+    </w:p>
+    <w:p>
+      <w:pPr>
+        <w:rPr>
+          <w:rFonts w:ascii="Times" w:hAnsi="Times"/>
+          <w:b/>
+        </w:rPr>
+      </w:pPr>
+      <w:r>
+        <w:rPr>
+          <w:rFonts w:ascii="Times" w:hAnsi="Times"/>
+          <w:b/>
+        </w:rPr>
+        <w:t xml:space="preserve">Discussion including assumptions/limitations </w:t>
+      </w:r>
+    </w:p>
+    <w:p>
+      <w:pPr>
+        <w:rPr>
+          <w:rFonts w:ascii="Times" w:eastAsia="Batang" w:hAnsi="Times" w:cs="Batang"/>
+          <w:u w:val="single"/>
+          <w:lang w:eastAsia="ko-KR"/>
+        </w:rPr>
+      </w:pPr>
+      <w:r>
+        <w:rPr>
+          <w:rFonts w:ascii="Times" w:hAnsi="Times"/>
+          <w:u w:val="single"/>
+        </w:rPr>
+        <w:t>Assumptions</w:t>
+      </w:r>
+      <w:r>
+        <w:rPr>
+          <w:rFonts w:ascii="Times" w:hAnsi="Times"/>
+          <w:u w:val="single"/>
+        </w:rPr>
+        <w:t>:</w:t>
+      </w:r>
+    </w:p>
+    <w:p>
+      <w:pPr>
+        <w:rPr>
+          <w:rFonts w:ascii="Times" w:eastAsia="Batang" w:hAnsi="Times" w:cs="Batang"/>
+          <w:lang w:eastAsia="ko-KR"/>
+        </w:rPr>
+      </w:pPr>
+      <w:r>
+        <w:rPr>
+          <w:rFonts w:ascii="Times" w:hAnsi="Times" w:cs="Arial"/>
+          <w:color w:val="1A1A1A"/>
+        </w:rPr>
+        <w:t>Regular logistic regression: individual logistic regression is independent meaning that the probability of all categories does not sum to one. Also, the category with higher probability is more likely of occur that other categories.</w:t>
+      </w:r>
+      <w:r>
+        <w:rPr>
+          <w:rFonts w:ascii="Times" w:eastAsia="Batang" w:hAnsi="Times" w:cs="Batang"/>
+          <w:lang w:eastAsia="ko-KR"/>
+        </w:rPr>
+        <w:t xml:space="preserve"> </w:t>
+      </w:r>
+      <w:proofErr w:type="spellStart"/>
+      <w:r>
+        <w:rPr>
+          <w:rFonts w:ascii="Times" w:eastAsia="Batang" w:hAnsi="Times" w:cs="Batang"/>
+          <w:lang w:eastAsia="ko-KR"/>
+        </w:rPr>
+        <w:t>Multicolinearity</w:t>
+      </w:r>
+      <w:proofErr w:type="spellEnd"/>
+      <w:r>
+        <w:rPr>
+          <w:rFonts w:ascii="Times" w:eastAsia="Batang" w:hAnsi="Times" w:cs="Batang"/>
+          <w:lang w:eastAsia="ko-KR"/>
+        </w:rPr>
+        <w:t xml:space="preserve"> is not an issue with prediction</w:t>
+      </w:r>
+      <w:r>
+        <w:rPr>
+          <w:rFonts w:ascii="Times" w:eastAsia="Batang" w:hAnsi="Times" w:cs="Batang"/>
+          <w:lang w:eastAsia="ko-KR"/>
+        </w:rPr>
+        <w:t>.</w:t>
+      </w:r>
+      <w:r>
+        <w:rPr>
+          <w:rFonts w:ascii="Times" w:eastAsia="Batang" w:hAnsi="Times" w:cs="Batang"/>
+          <w:lang w:eastAsia="ko-KR"/>
+        </w:rPr>
+        <w:t xml:space="preserve"> </w:t>
+      </w:r>
+      <w:r>
+        <w:rPr>
+          <w:rFonts w:ascii="Times" w:eastAsia="Batang" w:hAnsi="Times" w:cs="Batang"/>
+          <w:lang w:eastAsia="ko-KR"/>
+        </w:rPr>
+        <w:t xml:space="preserve">Ordinal </w:t>
+      </w:r>
+      <w:proofErr w:type="spellStart"/>
+      <w:r>
+        <w:rPr>
+          <w:rFonts w:ascii="Times" w:eastAsia="Batang" w:hAnsi="Times" w:cs="Batang"/>
+          <w:lang w:eastAsia="ko-KR"/>
+        </w:rPr>
+        <w:t>regression:‘ordering</w:t>
+      </w:r>
+      <w:proofErr w:type="spellEnd"/>
+      <w:r>
+        <w:rPr>
+          <w:rFonts w:ascii="Times" w:eastAsia="Batang" w:hAnsi="Times" w:cs="Batang"/>
+          <w:lang w:eastAsia="ko-KR"/>
+        </w:rPr>
+        <w:t xml:space="preserve"> of categories’ has some repercussions</w:t>
+      </w:r>
+      <w:r>
+        <w:rPr>
+          <w:rFonts w:ascii="Times" w:eastAsia="Batang" w:hAnsi="Times" w:cs="Batang"/>
+          <w:lang w:eastAsia="ko-KR"/>
+        </w:rPr>
+        <w:t>.</w:t>
+      </w:r>
+      <w:r>
+        <w:rPr>
+          <w:rFonts w:ascii="Times" w:eastAsia="Batang" w:hAnsi="Times" w:cs="Batang"/>
+          <w:lang w:eastAsia="ko-KR"/>
+        </w:rPr>
+        <w:t xml:space="preserve"> </w:t>
+      </w:r>
+      <w:r>
+        <w:rPr>
+          <w:rFonts w:ascii="Times" w:eastAsia="Batang" w:hAnsi="Times" w:cs="Batang"/>
+          <w:lang w:eastAsia="ko-KR"/>
+        </w:rPr>
+        <w:t>K-Neighbors: options available for the “search method” for KNN algorithm were not explored. This changes how the hyper-parameters of the algorithm are tuned.</w:t>
+      </w:r>
+      <w:r>
+        <w:rPr>
+          <w:rFonts w:ascii="Times" w:eastAsia="Batang" w:hAnsi="Times" w:cs="Batang"/>
+          <w:lang w:eastAsia="ko-KR"/>
+        </w:rPr>
+        <w:t xml:space="preserve"> </w:t>
+      </w:r>
+      <w:r>
+        <w:rPr>
+          <w:rFonts w:ascii="Times" w:eastAsia="Batang" w:hAnsi="Times" w:cs="Batang"/>
+          <w:lang w:eastAsia="ko-KR"/>
+        </w:rPr>
+        <w:t>Cross validation was not explored</w:t>
+      </w:r>
+      <w:r>
+        <w:rPr>
+          <w:rFonts w:ascii="Times" w:eastAsia="Batang" w:hAnsi="Times" w:cs="Batang"/>
+          <w:lang w:eastAsia="ko-KR"/>
+        </w:rPr>
+        <w:t>.</w:t>
+      </w:r>
+    </w:p>
+    <w:p>
+      <w:pPr>
+        <w:pStyle w:val="ListParagraph"/>
+        <w:rPr>
+          <w:rFonts w:ascii="Times" w:eastAsia="Batang" w:hAnsi="Times" w:cs="Batang"/>
+          <w:lang w:eastAsia="ko-KR"/>
+        </w:rPr>
+      </w:pPr>
+    </w:p>
+    <w:p>
+      <w:pPr>
+        <w:rPr>
+          <w:rFonts w:ascii="Times" w:eastAsia="Batang" w:hAnsi="Times" w:cs="Batang"/>
+          <w:u w:val="single"/>
+          <w:lang w:eastAsia="ko-KR"/>
+        </w:rPr>
+      </w:pPr>
+      <w:r>
+        <w:rPr>
+          <w:rFonts w:ascii="Times" w:eastAsia="Batang" w:hAnsi="Times" w:cs="Batang"/>
+          <w:u w:val="single"/>
+          <w:lang w:eastAsia="ko-KR"/>
+        </w:rPr>
+        <w:t>Limitations:</w:t>
+      </w:r>
+    </w:p>
+    <w:p>
+      <w:pPr>
+        <w:rPr>
+          <w:rFonts w:ascii="Times" w:eastAsia="Batang" w:hAnsi="Times" w:cs="Batang"/>
+          <w:lang w:eastAsia="ko-KR"/>
+        </w:rPr>
+      </w:pPr>
+      <w:r>
+        <w:rPr>
+          <w:rFonts w:ascii="Times" w:eastAsia="Batang" w:hAnsi="Times" w:cs="Batang"/>
+          <w:lang w:eastAsia="ko-KR"/>
+        </w:rPr>
+        <w:t xml:space="preserve">In KNN, </w:t>
+      </w:r>
+      <w:r>
+        <w:rPr>
+          <w:rFonts w:ascii="Times" w:eastAsia="Batang" w:hAnsi="Times" w:cs="Batang"/>
+          <w:lang w:eastAsia="ko-KR"/>
+        </w:rPr>
+        <w:t>if category distribution is skewed, larger categories can dominates, which is what we see in our result</w:t>
+      </w:r>
+      <w:r>
+        <w:rPr>
+          <w:rFonts w:ascii="Times" w:eastAsia="Batang" w:hAnsi="Times" w:cs="Batang"/>
+          <w:lang w:eastAsia="ko-KR"/>
+        </w:rPr>
+        <w:t>.</w:t>
+      </w:r>
+      <w:r>
+        <w:rPr>
+          <w:rFonts w:ascii="Times" w:eastAsia="Batang" w:hAnsi="Times" w:cs="Batang"/>
+          <w:lang w:eastAsia="ko-KR"/>
+        </w:rPr>
+        <w:t xml:space="preserve"> </w:t>
+      </w:r>
+      <w:r>
+        <w:rPr>
+          <w:rFonts w:ascii="Times" w:eastAsia="Batang" w:hAnsi="Times" w:cs="Batang"/>
+          <w:lang w:eastAsia="ko-KR"/>
+        </w:rPr>
+        <w:t xml:space="preserve">Regression does not always scale well, adding covariates can bog down the </w:t>
+      </w:r>
+      <w:r>
+        <w:rPr>
+          <w:rFonts w:ascii="Times" w:eastAsia="Batang" w:hAnsi="Times" w:cs="Batang"/>
+          <w:lang w:eastAsia="ko-KR"/>
+        </w:rPr>
+        <w:t>number</w:t>
+      </w:r>
+      <w:r>
+        <w:rPr>
+          <w:rFonts w:ascii="Times" w:eastAsia="Batang" w:hAnsi="Times" w:cs="Batang"/>
+          <w:lang w:eastAsia="ko-KR"/>
+        </w:rPr>
+        <w:t xml:space="preserve"> of comparisons, especially with model selection</w:t>
+      </w:r>
+      <w:r>
+        <w:rPr>
+          <w:rFonts w:ascii="Times" w:eastAsia="Batang" w:hAnsi="Times" w:cs="Batang"/>
+          <w:lang w:eastAsia="ko-KR"/>
+        </w:rPr>
+        <w:t>.</w:t>
+      </w:r>
+      <w:r>
+        <w:rPr>
+          <w:rFonts w:ascii="Times" w:eastAsia="Batang" w:hAnsi="Times" w:cs="Batang"/>
+          <w:lang w:eastAsia="ko-KR"/>
+        </w:rPr>
+        <w:t xml:space="preserve"> </w:t>
+      </w:r>
+      <w:r>
+        <w:rPr>
+          <w:rFonts w:ascii="Times" w:eastAsia="Batang" w:hAnsi="Times" w:cs="Batang"/>
+          <w:lang w:eastAsia="ko-KR"/>
+        </w:rPr>
+        <w:t>Random or stratified sampling of data to get a reasonable set size could help</w:t>
+      </w:r>
+      <w:r>
+        <w:rPr>
+          <w:rFonts w:ascii="Times" w:eastAsia="Batang" w:hAnsi="Times" w:cs="Batang"/>
+          <w:lang w:eastAsia="ko-KR"/>
+        </w:rPr>
+        <w:t>.</w:t>
+      </w:r>
+      <w:r>
+        <w:rPr>
+          <w:rFonts w:ascii="Times" w:eastAsia="Batang" w:hAnsi="Times" w:cs="Batang"/>
+          <w:lang w:eastAsia="ko-KR"/>
+        </w:rPr>
+        <w:t xml:space="preserve"> </w:t>
+      </w:r>
+      <w:r>
+        <w:rPr>
+          <w:rFonts w:ascii="Times" w:hAnsi="Times" w:cs="Arial"/>
+          <w:color w:val="1A1A1A"/>
+        </w:rPr>
+        <w:t xml:space="preserve">When two or more categories have the same probability of success, then the approach will just pick one. </w:t>
+      </w:r>
+      <w:r>
+        <w:rPr>
+          <w:rFonts w:ascii="Times" w:hAnsi="Times" w:cs="Arial"/>
+          <w:color w:val="1A1A1A"/>
+        </w:rPr>
+        <w:t>Additionally</w:t>
+      </w:r>
+      <w:r>
+        <w:rPr>
+          <w:rFonts w:ascii="Times" w:hAnsi="Times" w:cs="Arial"/>
+          <w:color w:val="1A1A1A"/>
+        </w:rPr>
+        <w:t>, the algorithm is computationally expensive but run in about 3mns scalability is an issue for the algorithm.</w:t>
+      </w:r>
+    </w:p>
+    <w:p>
+      <w:pPr>
+        <w:rPr>
+          <w:rFonts w:ascii="Times" w:hAnsi="Times"/>
+        </w:rPr>
+      </w:pPr>
+    </w:p>
+    <w:p>
+      <w:pPr>
+        <w:rPr>
+          <w:rFonts w:ascii="Times" w:hAnsi="Times"/>
+          <w:b/>
+        </w:rPr>
+      </w:pPr>
+      <w:r>
+        <w:rPr>
+          <w:rFonts w:ascii="Times" w:hAnsi="Times"/>
+          <w:b/>
+        </w:rPr>
+        <w:t>References</w:t>
+      </w:r>
+    </w:p>
+    <w:p>
+      <w:pPr>
+        <w:rPr>
+          <w:rFonts w:ascii="Times" w:hAnsi="Times"/>
+        </w:rPr>
+      </w:pPr>
+      <w:r>
+        <w:rPr>
+          <w:rFonts w:ascii="Times" w:hAnsi="Times"/>
+        </w:rPr>
+        <w:t xml:space="preserve">Ordinal Regression. Retrieved May 27, 2014 from </w:t>
+      </w:r>
+      <w:hyperlink r:id="rId10" w:history="1">
+        <w:r>
+          <w:rPr>
+            <w:rStyle w:val="Hyperlink"/>
+            <w:rFonts w:ascii="Times" w:hAnsi="Times"/>
+          </w:rPr>
+          <w:t>http://www.norusis.com/pdf/ASPC_v13.pdf</w:t>
+        </w:r>
+      </w:hyperlink>
+    </w:p>
+    <w:p>
+      <w:pPr>
+        <w:rPr>
+          <w:rFonts w:ascii="Times" w:hAnsi="Times"/>
+        </w:rPr>
+      </w:pPr>
+    </w:p>
+    <w:p>
+      <w:pPr>
+        <w:rPr>
+          <w:rFonts w:ascii="Times" w:hAnsi="Times"/>
+        </w:rPr>
+      </w:pPr>
+      <w:proofErr w:type="spellStart"/>
+      <w:r>
+        <w:rPr>
+          <w:rFonts w:ascii="Times" w:hAnsi="Times"/>
+        </w:rPr>
+        <w:t>Herbrich</w:t>
+      </w:r>
+      <w:proofErr w:type="gramStart"/>
+      <w:r>
+        <w:rPr>
+          <w:rFonts w:ascii="Times" w:hAnsi="Times"/>
+        </w:rPr>
+        <w:t>,R</w:t>
+      </w:r>
+      <w:proofErr w:type="spellEnd"/>
+      <w:proofErr w:type="gramEnd"/>
+      <w:r>
+        <w:rPr>
+          <w:rFonts w:ascii="Times" w:hAnsi="Times"/>
+        </w:rPr>
+        <w:t xml:space="preserve">., </w:t>
+      </w:r>
+      <w:proofErr w:type="spellStart"/>
+      <w:r>
+        <w:rPr>
+          <w:rFonts w:ascii="Times" w:hAnsi="Times"/>
+        </w:rPr>
+        <w:t>Graepel</w:t>
+      </w:r>
+      <w:proofErr w:type="spellEnd"/>
+      <w:r>
+        <w:rPr>
+          <w:rFonts w:ascii="Times" w:hAnsi="Times"/>
+        </w:rPr>
+        <w:t xml:space="preserve">, T., &amp; </w:t>
+      </w:r>
+      <w:proofErr w:type="spellStart"/>
+      <w:r>
+        <w:rPr>
+          <w:rFonts w:ascii="Times" w:hAnsi="Times"/>
+        </w:rPr>
+        <w:t>Obermayer</w:t>
+      </w:r>
+      <w:proofErr w:type="spellEnd"/>
+      <w:r>
+        <w:rPr>
+          <w:rFonts w:ascii="Times" w:hAnsi="Times"/>
+        </w:rPr>
+        <w:t>, K. (1999). Regression models for ordinal data: A machine learning approach. Retrieved May 29, 2014 from</w:t>
+      </w:r>
+    </w:p>
+    <w:p>
+      <w:pPr>
+        <w:rPr>
+          <w:rStyle w:val="Hyperlink"/>
+          <w:rFonts w:ascii="Times" w:hAnsi="Times"/>
+        </w:rPr>
+      </w:pPr>
+      <w:hyperlink r:id="rId11" w:history="1">
+        <w:r>
+          <w:rPr>
+            <w:rStyle w:val="Hyperlink"/>
+            <w:rFonts w:ascii="Times" w:hAnsi="Times"/>
+          </w:rPr>
+          <w:t>http://research.microsoft.com/apps/pubs/default.aspx?id=65632</w:t>
+        </w:r>
+      </w:hyperlink>
+    </w:p>
+    <w:p>
+      <w:pPr>
+        <w:rPr>
+          <w:rStyle w:val="Hyperlink"/>
+          <w:rFonts w:ascii="Times" w:hAnsi="Times"/>
+        </w:rPr>
+      </w:pPr>
+    </w:p>
+    <w:p>
+      <w:pPr>
+        <w:rPr>
+          <w:rStyle w:val="Hyperlink"/>
+          <w:rFonts w:ascii="Times" w:hAnsi="Times"/>
+          <w:color w:val="auto"/>
+          <w:u w:val="none"/>
+        </w:rPr>
+      </w:pPr>
+      <w:proofErr w:type="spellStart"/>
+      <w:r>
+        <w:rPr>
+          <w:rStyle w:val="Hyperlink"/>
+          <w:rFonts w:ascii="Times" w:hAnsi="Times"/>
+          <w:color w:val="auto"/>
+          <w:u w:val="none"/>
+        </w:rPr>
+        <w:t>Teknomo</w:t>
+      </w:r>
+      <w:proofErr w:type="spellEnd"/>
+      <w:r>
+        <w:rPr>
+          <w:rStyle w:val="Hyperlink"/>
+          <w:rFonts w:ascii="Times" w:hAnsi="Times"/>
+          <w:color w:val="auto"/>
+          <w:u w:val="none"/>
+        </w:rPr>
+        <w:t>, K. (</w:t>
+      </w:r>
+      <w:proofErr w:type="spellStart"/>
+      <w:r>
+        <w:rPr>
+          <w:rStyle w:val="Hyperlink"/>
+          <w:rFonts w:ascii="Times" w:hAnsi="Times"/>
+          <w:color w:val="auto"/>
+          <w:u w:val="none"/>
+        </w:rPr>
+        <w:t>n.s</w:t>
+      </w:r>
+      <w:proofErr w:type="spellEnd"/>
+      <w:r>
+        <w:rPr>
+          <w:rStyle w:val="Hyperlink"/>
+          <w:rFonts w:ascii="Times" w:hAnsi="Times"/>
+          <w:color w:val="auto"/>
+          <w:u w:val="none"/>
+        </w:rPr>
+        <w:t xml:space="preserve">.). </w:t>
+      </w:r>
+      <w:r>
+        <w:rPr>
+          <w:rStyle w:val="Hyperlink"/>
+          <w:rFonts w:ascii="Times" w:hAnsi="Times"/>
+          <w:color w:val="auto"/>
+          <w:u w:val="none"/>
+        </w:rPr>
+        <w:t xml:space="preserve">What is K nearest Neighbors Algorithm? Retrieved May 30, 2014 from  </w:t>
+      </w:r>
+    </w:p>
+    <w:p>
+      <w:pPr>
+        <w:rPr>
+          <w:rStyle w:val="Hyperlink"/>
+          <w:rFonts w:ascii="Times" w:hAnsi="Times"/>
+        </w:rPr>
+      </w:pPr>
+      <w:hyperlink r:id="rId12" w:history="1">
+        <w:r>
+          <w:rPr>
+            <w:rStyle w:val="Hyperlink"/>
+            <w:rFonts w:ascii="Times" w:hAnsi="Times"/>
+          </w:rPr>
+          <w:t>http://people.revoledu.com/kardi/tutorial/KNN/What-is-K-Nearest-Neighbor-Algorithm.html</w:t>
+        </w:r>
+      </w:hyperlink>
+    </w:p>
+    <w:p>
+      <w:pPr>
+        <w:rPr>
+          <w:rStyle w:val="Hyperlink"/>
+          <w:rFonts w:ascii="Times" w:hAnsi="Times"/>
+        </w:rPr>
+      </w:pPr>
+    </w:p>
+    <w:p>
+      <w:pPr>
+        <w:rPr>
+          <w:rStyle w:val="Hyperlink"/>
+          <w:rFonts w:ascii="Times" w:hAnsi="Times"/>
+          <w:color w:val="auto"/>
+          <w:u w:val="none"/>
+        </w:rPr>
+      </w:pPr>
+      <w:r>
+        <w:rPr>
+          <w:rStyle w:val="Hyperlink"/>
+          <w:rFonts w:ascii="Times" w:hAnsi="Times"/>
+          <w:color w:val="auto"/>
+          <w:u w:val="none"/>
+        </w:rPr>
+        <w:t>Machine Learning. (</w:t>
+      </w:r>
+      <w:proofErr w:type="spellStart"/>
+      <w:proofErr w:type="gramStart"/>
+      <w:r>
+        <w:rPr>
+          <w:rStyle w:val="Hyperlink"/>
+          <w:rFonts w:ascii="Times" w:hAnsi="Times"/>
+          <w:color w:val="auto"/>
+          <w:u w:val="none"/>
+        </w:rPr>
+        <w:t>n</w:t>
+      </w:r>
+      <w:proofErr w:type="gramEnd"/>
+      <w:r>
+        <w:rPr>
+          <w:rStyle w:val="Hyperlink"/>
+          <w:rFonts w:ascii="Times" w:hAnsi="Times"/>
+          <w:color w:val="auto"/>
+          <w:u w:val="none"/>
+        </w:rPr>
+        <w:t>.s</w:t>
+      </w:r>
+      <w:proofErr w:type="spellEnd"/>
+      <w:r>
+        <w:rPr>
+          <w:rStyle w:val="Hyperlink"/>
+          <w:rFonts w:ascii="Times" w:hAnsi="Times"/>
+          <w:color w:val="auto"/>
+          <w:u w:val="none"/>
+        </w:rPr>
+        <w:t xml:space="preserve">.). Programming Exercise 3: Multi-class Classification and Neural Networks. Retrieved June 1, 2014 from </w:t>
+      </w:r>
+      <w:hyperlink r:id="rId13" w:history="1">
+        <w:r>
+          <w:rPr>
+            <w:rStyle w:val="Hyperlink"/>
+            <w:rFonts w:ascii="Times" w:hAnsi="Times"/>
+          </w:rPr>
+          <w:t>http://sun.stanford.edu/~couvidat/MachineLearning/ex3.pdf</w:t>
+        </w:r>
+      </w:hyperlink>
+    </w:p>
+    <w:p>
+      <w:pPr>
+        <w:rPr>
+          <w:rStyle w:val="Hyperlink"/>
+          <w:rFonts w:ascii="Times" w:hAnsi="Times"/>
+          <w:color w:val="auto"/>
+          <w:u w:val="none"/>
+        </w:rPr>
+      </w:pPr>
+    </w:p>
+    <w:p>
+      <w:pPr>
+        <w:rPr>
+          <w:rFonts w:ascii="Times" w:hAnsi="Times"/>
+          <w:b/>
+        </w:rPr>
+      </w:pPr>
+    </w:p>
+    <w:p/>
     <w:sectPr>
       <w:pgSz w:w="12240" w:h="15840"/>
       <w:pgMar w:top="1080" w:right="1080" w:bottom="1080" w:left="1080" w:header="720" w:footer="720" w:gutter="0"/>
@@ -3257,7 +3317,7 @@
 </file>
 
 <file path=customXml/itemProps1.xml><?xml version="1.0" encoding="utf-8"?>
-<ds:datastoreItem xmlns:ds="http://schemas.openxmlformats.org/officeDocument/2006/customXml" ds:itemID="{C7672AC3-8D75-F94F-834B-759E1747C7E5}">
+<ds:datastoreItem xmlns:ds="http://schemas.openxmlformats.org/officeDocument/2006/customXml" ds:itemID="{FEFB4EBF-6F83-C448-A5E0-BE90357ED742}">
   <ds:schemaRefs>
     <ds:schemaRef ds:uri="http://schemas.openxmlformats.org/officeDocument/2006/bibliography"/>
   </ds:schemaRefs>

</xml_diff>